<commit_message>
paragrafo 1 e 2
</commit_message>
<xml_diff>
--- a/Mrodrigues/Maus-tratos aos animais.docx
+++ b/Mrodrigues/Maus-tratos aos animais.docx
@@ -11,8 +11,31 @@
       </w:r>
     </w:p>
     <w:p>
+      <w:r>
+        <w:t>Talvez por falta de informação de muitas pessoas, muitos animais domésticos são adquiridos</w:t>
+      </w:r>
+      <w:r>
+        <w:t xml:space="preserve"> ou comprados sem antes terem sido analisados pelos compradores. O que será gasto com o animal? </w:t>
+      </w:r>
+      <w:r>
+        <w:t>Qual será o tamanho</w:t>
+      </w:r>
+      <w:r>
+        <w:t xml:space="preserve"> máximo dele? Há espaço em casa para ter um animal de estimação? Tenho capacidade de oferecer uma qualidade de vida boa para ele? Essas são algumas perguntas que muitas vezes não são consideradas antes da aquisição do animal. Seja um gato, um cachorro, temos que levar em consideração uma série de pontos para que o animal não seja uma futura vítima de maus-tratos nas ruas do Brasil.</w:t>
+      </w:r>
+    </w:p>
+    <w:p>
+      <w:r>
+        <w:t xml:space="preserve">Quando se fala de maus-tratos, se inclui também o abandono do animal. Animais abandonados vão para o CCZ – Centro de Controle de Zoonoses. Zoonoses são doenças que podem ser transmitidas de um animal para um ser humano, ou de um ser humano para um animal. Portanto, o ato de </w:t>
+      </w:r>
+      <w:r>
+        <w:t>remover os animais das ruas é tanto para proteger os animais, quanto para proteger os seres humanos. Animais de rua possuem um grande risco de contrair uma doença, já que o animal pelo seu instinto, independente da raça, tem a tendência de revirar lixos e comer comida jogada na rua. Por esse motivo, muitos dos animais chegam ao CCZ com alguma doença grave, sendo necessário na maioria dos casos encaminhar o animal para a eutanásia (ato de proporcionar morte sem sofrimento a pacientes em estado terminal). É minoria o número de animais que saem vivos e com abrigo de um CCZ, mesmo com o e</w:t>
+      </w:r>
       <w:bookmarkStart w:id="0" w:name="_GoBack"/>
       <w:bookmarkEnd w:id="0"/>
+      <w:r>
+        <w:t>sforço de entidades assistenciais e colaboradores, esforço esse que deve ser reconhecido.</w:t>
+      </w:r>
     </w:p>
     <w:sectPr>
       <w:pgSz w:w="11906" w:h="16838"/>

</xml_diff>

<commit_message>
paragrafo 3 e 4
</commit_message>
<xml_diff>
--- a/Mrodrigues/Maus-tratos aos animais.docx
+++ b/Mrodrigues/Maus-tratos aos animais.docx
@@ -29,13 +29,27 @@
         <w:t xml:space="preserve">Quando se fala de maus-tratos, se inclui também o abandono do animal. Animais abandonados vão para o CCZ – Centro de Controle de Zoonoses. Zoonoses são doenças que podem ser transmitidas de um animal para um ser humano, ou de um ser humano para um animal. Portanto, o ato de </w:t>
       </w:r>
       <w:r>
-        <w:t>remover os animais das ruas é tanto para proteger os animais, quanto para proteger os seres humanos. Animais de rua possuem um grande risco de contrair uma doença, já que o animal pelo seu instinto, independente da raça, tem a tendência de revirar lixos e comer comida jogada na rua. Por esse motivo, muitos dos animais chegam ao CCZ com alguma doença grave, sendo necessário na maioria dos casos encaminhar o animal para a eutanásia (ato de proporcionar morte sem sofrimento a pacientes em estado terminal). É minoria o número de animais que saem vivos e com abrigo de um CCZ, mesmo com o e</w:t>
+        <w:t>remover os animais das ruas é tanto para proteger os animais, quanto para proteger os seres humanos. Animais de rua possuem um grande risco de contrair uma doença, já que o animal pelo seu instinto, independente da raça, tem a tendência de revirar lixos e comer comida jogada na rua. Por esse motivo, muitos dos animais chegam ao CCZ com alguma doença grave, sendo necessário na maioria dos casos encaminhar o animal para a eutanásia (ato de proporcionar morte sem sofrimento a pacientes em estado terminal). É minoria o número de animais que saem vivos e com abrigo de um CCZ, mesmo com o esforço de entidades assistenciais e colaboradores, esforço esse que deve ser reconhecido.</w:t>
+      </w:r>
+    </w:p>
+    <w:p>
+      <w:r>
+        <w:t>Não existem estatísticas oficiais sobre o número de animais desamparados nas ruas, pelo fato de medir essa quantidade ser uma tarefa extremamente difícil. De acordo levantamento realizado pela VEJA SÃO PAULO, em 10 das principais instituições da capital paulista, cerca de 500 animais são resgatados das ruas por mês, totalizando 6000 por ano. Segundo os profissionais dessas ONGs, grande parte deles já teve um lar. Esse número trata-se apenas de uma amostragem, de acordo com os especialistas o problema que vivemos hoje com relação ao abandono de animais é muito maior.</w:t>
+      </w:r>
+    </w:p>
+    <w:p>
+      <w:r>
+        <w:t>Ricardo Augusto Dias, professor da Faculdade de Medicina Veterinária e Zootecnia da Universidade de São Paulo, afirma que os animais de rua</w:t>
+      </w:r>
+      <w:r>
+        <w:t xml:space="preserve"> costumam se concentrar em áreas de limpeza escassa e com abrigo, como terrenos baldios e construções. Além disso, alguns têm endereço fixo, mas contam com acesso à rua, </w:t>
+      </w:r>
+      <w:r>
+        <w:lastRenderedPageBreak/>
+        <w:t>outros estão perdidos e há os chamados “cães comunitários”, cuidados por diversas pessoas.</w:t>
       </w:r>
       <w:bookmarkStart w:id="0" w:name="_GoBack"/>
       <w:bookmarkEnd w:id="0"/>
-      <w:r>
-        <w:t>sforço de entidades assistenciais e colaboradores, esforço esse que deve ser reconhecido.</w:t>
-      </w:r>
     </w:p>
     <w:sectPr>
       <w:pgSz w:w="11906" w:h="16838"/>

</xml_diff>

<commit_message>
adicionando referencia da revista veja
</commit_message>
<xml_diff>
--- a/Mrodrigues/Maus-tratos aos animais.docx
+++ b/Mrodrigues/Maus-tratos aos animais.docx
@@ -34,22 +34,111 @@
     </w:p>
     <w:p>
       <w:r>
-        <w:t>Não existem estatísticas oficiais sobre o número de animais desamparados nas ruas, pelo fato de medir essa quantidade ser uma tarefa extremamente difícil. De acordo levantamento realizado pela VEJA SÃO PAULO, em 10 das principais instituições da capital paulista, cerca de 500 animais são resgatados das ruas por mês, totalizando 6000 por ano. Segundo os profissionais dessas ONGs, grande parte deles já teve um lar. Esse número trata-se apenas de uma amostragem, de acordo com os especialistas o problema que vivemos hoje com relação ao abandono de animais é muito maior.</w:t>
+        <w:t>Qual seria então a solução para o problema de maus-tratos de animais?</w:t>
+      </w:r>
+      <w:r>
+        <w:t xml:space="preserve"> Trabalhar nas causas, por meio da castração e a informação da posse responsável. A responsabilidade das pessoas de tratar bem o animal que está adquirindo, e quando for adquirir, seja por compra ou por adoção, ter a certeza de que está tomando a decisão correta, e que há viabilidade para receber o animal na residência. Adquirir um animal não é apenas leva-lo para casa, brincar e dar comida, antes de tomar a decisão de ter um é necessário pensar, analisar, se informar a respeito de raças, cuidados, gastos, espaço, tempo, tamanho, etc. Ser prudente na decisão de ter ou não um animal é a melhor indicação para não colocar em risco a vida dos animais.</w:t>
       </w:r>
     </w:p>
     <w:p>
       <w:r>
-        <w:t>Ricardo Augusto Dias, professor da Faculdade de Medicina Veterinária e Zootecnia da Universidade de São Paulo, afirma que os animais de rua</w:t>
-      </w:r>
-      <w:r>
-        <w:t xml:space="preserve"> costumam se concentrar em áreas de limpeza escassa e com abrigo, como terrenos baldios e construções. Além disso, alguns têm endereço fixo, mas contam com acesso à rua, </w:t>
+        <w:t xml:space="preserve">Todos que se interessam em obter um animal deveriam ter acesso aos horrores que acontecem a animais que se encontram nas ruas, e acabam muitos deles com um fim trágico. Além de gerarem zoonoses, esses animais têm um destino que </w:t>
       </w:r>
       <w:r>
         <w:lastRenderedPageBreak/>
-        <w:t>outros estão perdidos e há os chamados “cães comunitários”, cuidados por diversas pessoas.</w:t>
+        <w:t>ninguém, em sã consciência, desejaria à mais ínfima criatura.</w:t>
+      </w:r>
+      <w:r>
+        <w:t xml:space="preserve"> Eles passam por fome, sede, frio, calor, além dos maus-tratos pelas ruas.</w:t>
+      </w:r>
+    </w:p>
+    <w:p>
+      <w:r>
+        <w:t xml:space="preserve">Enquanto há uma mortalidade de 16 mil animais/ano por eutanásia no CCZ do município de São Paulo (dados de 2003) (Pet </w:t>
+      </w:r>
+      <w:proofErr w:type="spellStart"/>
+      <w:r>
+        <w:t>Food</w:t>
+      </w:r>
+      <w:proofErr w:type="spellEnd"/>
+      <w:r>
+        <w:t xml:space="preserve"> Health </w:t>
+      </w:r>
+      <w:proofErr w:type="spellStart"/>
+      <w:r>
+        <w:t>and</w:t>
+      </w:r>
+      <w:proofErr w:type="spellEnd"/>
+      <w:r>
+        <w:t xml:space="preserve"> </w:t>
+      </w:r>
+      <w:proofErr w:type="spellStart"/>
+      <w:r>
+        <w:t>Care</w:t>
+      </w:r>
+      <w:proofErr w:type="spellEnd"/>
+      <w:r>
+        <w:t>, n. 4), nas outras cidades do Brasil o número de animais que morrem é igual ou maior. Não é um número assustador? O CCZ de São Paulo tem as instalações comparadas as de países de primeiro mundo, o que deveria implicar em uma diminuição do número de mortes por eutanásia e de animais maltratados, mas nada disso adianta se a população não contribuir.</w:t>
+      </w:r>
+      <w:r>
+        <w:t xml:space="preserve"> Só assim poderemos erradicar o número de animais doentes e sacrificados.</w:t>
+      </w:r>
+    </w:p>
+    <w:p>
+      <w:r>
+        <w:t xml:space="preserve">Não existem estatísticas oficiais sobre o número de animais desamparados nas ruas, pelo fato de medir essa quantidade ser uma tarefa extremamente difícil. De acordo levantamento realizado pela VEJA SÃO PAULO, em 10 das principais instituições da </w:t>
       </w:r>
       <w:bookmarkStart w:id="0" w:name="_GoBack"/>
       <w:bookmarkEnd w:id="0"/>
+      <w:r>
+        <w:t>capital paulista, cerca de 500 animais são resgatados das ruas por mês, totalizando 6000 por ano. Segundo os profissionais dessas ONGs, grande parte deles já teve um lar. Esse número trata-se apenas de uma amostragem, de acordo com os especialistas o problema que vivemos hoje com relação ao abandono de animais é muito maior.</w:t>
+      </w:r>
+    </w:p>
+    <w:p>
+      <w:r>
+        <w:t>Ricardo Augusto Dias, professor da Faculdade de Medicina Veterinária e Zootecnia da Universidade de São Paulo, afirma que os animais de rua</w:t>
+      </w:r>
+      <w:r>
+        <w:t xml:space="preserve"> costumam se concentrar em áreas de limpeza escassa e com abrigo, como terrenos baldios e construções. Além disso, alguns têm endereço fixo, mas contam com acesso à rua, outros estão perdidos e há os chamados “cães comunitários”, cuidados por diversas pessoas.</w:t>
+      </w:r>
+    </w:p>
+    <w:p>
+      <w:r>
+        <w:t xml:space="preserve">Os casos de animais que já tiveram um dono e um lar, e hoje viraram “órfãos”, são de cortar o coração. Por mais que a ideia de considerar o animal doméstico como um membro da família esteja se expandindo, muitas pessoas ainda insistem em trata-los como mercadoria, um objeto que pode ser descartado. </w:t>
+      </w:r>
+      <w:r>
+        <w:t>“Já ouvi os motivos mais absurdos de tutores para desistir das mascotes, do naipe de ‘fiquei grávida’ ou ‘comecei a nam</w:t>
+      </w:r>
+      <w:r>
+        <w:t xml:space="preserve">orar e minha parceira tem medo’ </w:t>
+      </w:r>
+      <w:r>
+        <w:t>”, diz a ativista Luisa Mell, cujo instituto recebe cerca de 500 pedidos de resgate diariamente.</w:t>
+      </w:r>
+    </w:p>
+    <w:p>
+      <w:r>
+        <w:t xml:space="preserve">Todo fim de ano, o aumento do abandono de animais é notável. Com as festas, muitos optam por viajar e não sabem o que fazer com o animal. Hoje em dia, existem </w:t>
+      </w:r>
+      <w:r>
+        <w:lastRenderedPageBreak/>
+        <w:t xml:space="preserve">hotéis próprios para receber animais domésticos em casos como esse, porém o custo é alto e muitas pessoas preferem abandonar o animal. </w:t>
+      </w:r>
+      <w:r>
+        <w:t>“Nunca me esqueci de quando fui procurada por uma mulher que ia se mudar de casa e queria deixar comigo seu cachorro de 10 anos. Como pode jog</w:t>
+      </w:r>
+      <w:r>
+        <w:t>ar fora um companheiro de uma dé</w:t>
+      </w:r>
+      <w:r>
+        <w:t>cada? ”, espanta-se Luisa</w:t>
+      </w:r>
+      <w:r>
+        <w:t xml:space="preserve"> Mell</w:t>
+      </w:r>
+      <w:r>
+        <w:t>.</w:t>
+      </w:r>
     </w:p>
     <w:sectPr>
       <w:pgSz w:w="11906" w:h="16838"/>

</xml_diff>

<commit_message>
adicionado 4 paginas inteiras e citacoes no fim dos paragrafos
</commit_message>
<xml_diff>
--- a/Mrodrigues/Maus-tratos aos animais.docx
+++ b/Mrodrigues/Maus-tratos aos animais.docx
@@ -23,6 +23,32 @@
       <w:r>
         <w:t xml:space="preserve"> máximo dele? Há espaço em casa para ter um animal de estimação? Tenho capacidade de oferecer uma qualidade de vida boa para ele? Essas são algumas perguntas que muitas vezes não são consideradas antes da aquisição do animal. Seja um gato, um cachorro, temos que levar em consideração uma série de pontos para que o animal não seja uma futura vítima de maus-tratos nas ruas do Brasil.</w:t>
       </w:r>
+      <w:sdt>
+        <w:sdtPr>
+          <w:id w:val="1184863512"/>
+          <w:citation/>
+        </w:sdtPr>
+        <w:sdtContent>
+          <w:r>
+            <w:fldChar w:fldCharType="begin"/>
+          </w:r>
+          <w:r>
+            <w:instrText xml:space="preserve"> CITATION Jer14 \l 1046 </w:instrText>
+          </w:r>
+          <w:r>
+            <w:fldChar w:fldCharType="separate"/>
+          </w:r>
+          <w:r>
+            <w:rPr>
+              <w:noProof/>
+            </w:rPr>
+            <w:t xml:space="preserve"> (Dotti, 2014)</w:t>
+          </w:r>
+          <w:r>
+            <w:fldChar w:fldCharType="end"/>
+          </w:r>
+        </w:sdtContent>
+      </w:sdt>
     </w:p>
     <w:p>
       <w:r>
@@ -31,6 +57,35 @@
       <w:r>
         <w:t>remover os animais das ruas é tanto para proteger os animais, quanto para proteger os seres humanos. Animais de rua possuem um grande risco de contrair uma doença, já que o animal pelo seu instinto, independente da raça, tem a tendência de revirar lixos e comer comida jogada na rua. Por esse motivo, muitos dos animais chegam ao CCZ com alguma doença grave, sendo necessário na maioria dos casos encaminhar o animal para a eutanásia (ato de proporcionar morte sem sofrimento a pacientes em estado terminal). É minoria o número de animais que saem vivos e com abrigo de um CCZ, mesmo com o esforço de entidades assistenciais e colaboradores, esforço esse que deve ser reconhecido.</w:t>
       </w:r>
+      <w:r>
+        <w:t xml:space="preserve"> </w:t>
+      </w:r>
+      <w:sdt>
+        <w:sdtPr>
+          <w:id w:val="306598081"/>
+          <w:citation/>
+        </w:sdtPr>
+        <w:sdtContent>
+          <w:r>
+            <w:fldChar w:fldCharType="begin"/>
+          </w:r>
+          <w:r>
+            <w:instrText xml:space="preserve"> CITATION Jer14 \l 1046 </w:instrText>
+          </w:r>
+          <w:r>
+            <w:fldChar w:fldCharType="separate"/>
+          </w:r>
+          <w:r>
+            <w:rPr>
+              <w:noProof/>
+            </w:rPr>
+            <w:t>(Dotti, 2014)</w:t>
+          </w:r>
+          <w:r>
+            <w:fldChar w:fldCharType="end"/>
+          </w:r>
+        </w:sdtContent>
+      </w:sdt>
     </w:p>
     <w:p>
       <w:r>
@@ -39,18 +94,67 @@
       <w:r>
         <w:t xml:space="preserve"> Trabalhar nas causas, por meio da castração e a informação da posse responsável. A responsabilidade das pessoas de tratar bem o animal que está adquirindo, e quando for adquirir, seja por compra ou por adoção, ter a certeza de que está tomando a decisão correta, e que há viabilidade para receber o animal na residência. Adquirir um animal não é apenas leva-lo para casa, brincar e dar comida, antes de tomar a decisão de ter um é necessário pensar, analisar, se informar a respeito de raças, cuidados, gastos, espaço, tempo, tamanho, etc. Ser prudente na decisão de ter ou não um animal é a melhor indicação para não colocar em risco a vida dos animais.</w:t>
       </w:r>
+      <w:sdt>
+        <w:sdtPr>
+          <w:id w:val="416985586"/>
+          <w:citation/>
+        </w:sdtPr>
+        <w:sdtContent>
+          <w:r>
+            <w:fldChar w:fldCharType="begin"/>
+          </w:r>
+          <w:r>
+            <w:instrText xml:space="preserve"> CITATION Jer14 \l 1046 </w:instrText>
+          </w:r>
+          <w:r>
+            <w:fldChar w:fldCharType="separate"/>
+          </w:r>
+          <w:r>
+            <w:rPr>
+              <w:noProof/>
+            </w:rPr>
+            <w:t xml:space="preserve"> (Dotti, 2014)</w:t>
+          </w:r>
+          <w:r>
+            <w:fldChar w:fldCharType="end"/>
+          </w:r>
+        </w:sdtContent>
+      </w:sdt>
     </w:p>
     <w:p>
       <w:r>
-        <w:t xml:space="preserve">Todos que se interessam em obter um animal deveriam ter acesso aos horrores que acontecem a animais que se encontram nas ruas, e acabam muitos deles com um fim trágico. Além de gerarem zoonoses, esses animais têm um destino que </w:t>
-      </w:r>
-      <w:r>
         <w:lastRenderedPageBreak/>
-        <w:t>ninguém, em sã consciência, desejaria à mais ínfima criatura.</w:t>
+        <w:t>Todos que se interessam em obter um animal deveriam ter acesso aos horrores que acontecem a animais que se encontram nas ruas, e acabam muitos deles com um fim trágico. Além de gerarem zoonoses, esses animais têm um destino que ninguém, em sã consciência, desejaria à mais ínfima criatura.</w:t>
       </w:r>
       <w:r>
         <w:t xml:space="preserve"> Eles passam por fome, sede, frio, calor, além dos maus-tratos pelas ruas.</w:t>
       </w:r>
+      <w:sdt>
+        <w:sdtPr>
+          <w:id w:val="-1606722981"/>
+          <w:citation/>
+        </w:sdtPr>
+        <w:sdtContent>
+          <w:r>
+            <w:fldChar w:fldCharType="begin"/>
+          </w:r>
+          <w:r>
+            <w:instrText xml:space="preserve"> CITATION Jer14 \l 1046 </w:instrText>
+          </w:r>
+          <w:r>
+            <w:fldChar w:fldCharType="separate"/>
+          </w:r>
+          <w:r>
+            <w:rPr>
+              <w:noProof/>
+            </w:rPr>
+            <w:t xml:space="preserve"> (Dotti, 2014)</w:t>
+          </w:r>
+          <w:r>
+            <w:fldChar w:fldCharType="end"/>
+          </w:r>
+        </w:sdtContent>
+      </w:sdt>
     </w:p>
     <w:p>
       <w:r>
@@ -83,61 +187,452 @@
       <w:r>
         <w:t xml:space="preserve"> Só assim poderemos erradicar o número de animais doentes e sacrificados.</w:t>
       </w:r>
+      <w:sdt>
+        <w:sdtPr>
+          <w:id w:val="740062659"/>
+          <w:citation/>
+        </w:sdtPr>
+        <w:sdtContent>
+          <w:r>
+            <w:fldChar w:fldCharType="begin"/>
+          </w:r>
+          <w:r>
+            <w:instrText xml:space="preserve"> CITATION Jer14 \l 1046 </w:instrText>
+          </w:r>
+          <w:r>
+            <w:fldChar w:fldCharType="separate"/>
+          </w:r>
+          <w:r>
+            <w:rPr>
+              <w:noProof/>
+            </w:rPr>
+            <w:t xml:space="preserve"> (Dotti, 2014)</w:t>
+          </w:r>
+          <w:r>
+            <w:fldChar w:fldCharType="end"/>
+          </w:r>
+        </w:sdtContent>
+      </w:sdt>
     </w:p>
     <w:p>
       <w:r>
-        <w:t xml:space="preserve">Não existem estatísticas oficiais sobre o número de animais desamparados nas ruas, pelo fato de medir essa quantidade ser uma tarefa extremamente difícil. De acordo levantamento realizado pela VEJA SÃO PAULO, em 10 das principais instituições da </w:t>
-      </w:r>
+        <w:t>Não existem estatísticas oficiais sobre o número de animais desamparados nas ruas, pelo fato de medir essa quantidade ser uma tarefa extremamente difícil. De acordo levantamento realizado pela VEJA SÃO PAULO, em 10 das principais instituições da capital paulista, cerca de 500 animais são resgatados das ruas por mês, totalizando 6000 por ano. Segundo os profissionais dessas ONGs, grande parte deles já teve um lar. Esse número trata-se apenas de uma amostragem, de acordo com os especialistas o problema que vivemos hoje com relação ao abandono de animais é muito maior.</w:t>
+      </w:r>
+      <w:sdt>
+        <w:sdtPr>
+          <w:id w:val="-752971281"/>
+          <w:citation/>
+        </w:sdtPr>
+        <w:sdtContent>
+          <w:r>
+            <w:fldChar w:fldCharType="begin"/>
+          </w:r>
+          <w:r>
+            <w:instrText xml:space="preserve"> CITATION VejaSP \l 1046 </w:instrText>
+          </w:r>
+          <w:r>
+            <w:fldChar w:fldCharType="separate"/>
+          </w:r>
+          <w:r>
+            <w:rPr>
+              <w:noProof/>
+            </w:rPr>
+            <w:t xml:space="preserve"> (Carolina Giovanelli, 2016)</w:t>
+          </w:r>
+          <w:r>
+            <w:fldChar w:fldCharType="end"/>
+          </w:r>
+        </w:sdtContent>
+      </w:sdt>
+    </w:p>
+    <w:p>
+      <w:r>
+        <w:t>Ricardo Augusto Dias, professor da Faculdade de Medicina Veterinária e Zootecnia da Universidade de São Paulo, afirma que os animais de rua</w:t>
+      </w:r>
+      <w:r>
+        <w:t xml:space="preserve"> costumam se concentrar em áreas de limpeza escassa e com abrigo, como terrenos baldios e construções. Além disso, alguns têm endereço fixo, mas contam com acesso à rua, outros estão perdidos e há os chamados “cães comunitários”, cuidados por diversas pessoas.</w:t>
+      </w:r>
+      <w:r>
+        <w:t xml:space="preserve"> </w:t>
+      </w:r>
+      <w:sdt>
+        <w:sdtPr>
+          <w:id w:val="-1112285234"/>
+          <w:citation/>
+        </w:sdtPr>
+        <w:sdtContent>
+          <w:r>
+            <w:fldChar w:fldCharType="begin"/>
+          </w:r>
+          <w:r>
+            <w:instrText xml:space="preserve"> CITATION VejaSP \l 1046 </w:instrText>
+          </w:r>
+          <w:r>
+            <w:fldChar w:fldCharType="separate"/>
+          </w:r>
+          <w:r>
+            <w:rPr>
+              <w:noProof/>
+            </w:rPr>
+            <w:t xml:space="preserve"> (Carolina Giovanelli, 2016)</w:t>
+          </w:r>
+          <w:r>
+            <w:fldChar w:fldCharType="end"/>
+          </w:r>
+        </w:sdtContent>
+      </w:sdt>
+    </w:p>
+    <w:p>
+      <w:r>
+        <w:t xml:space="preserve">Os casos de animais que já tiveram um dono e um lar, e hoje viraram “órfãos”, são de cortar o coração. Por mais que a ideia de considerar o animal doméstico como um membro da família esteja se expandindo, muitas pessoas ainda insistem em trata-los como mercadoria, um objeto que pode ser descartado. </w:t>
+      </w:r>
+      <w:r>
+        <w:t xml:space="preserve">“Já ouvi os motivos mais absurdos de tutores para desistir das mascotes, do naipe de ‘fiquei grávida’ ou </w:t>
+      </w:r>
+      <w:r>
+        <w:lastRenderedPageBreak/>
+        <w:t>‘comecei a nam</w:t>
+      </w:r>
+      <w:r>
+        <w:t xml:space="preserve">orar e minha parceira tem medo’ </w:t>
+      </w:r>
+      <w:r>
+        <w:t>”, diz a ativista Luisa Mell, cujo instituto recebe cerca de 500 pedidos de resgate diariamente.</w:t>
+      </w:r>
+      <w:sdt>
+        <w:sdtPr>
+          <w:id w:val="180792237"/>
+          <w:citation/>
+        </w:sdtPr>
+        <w:sdtContent>
+          <w:r>
+            <w:fldChar w:fldCharType="begin"/>
+          </w:r>
+          <w:r>
+            <w:instrText xml:space="preserve"> CITATION VejaSP \l 1046 </w:instrText>
+          </w:r>
+          <w:r>
+            <w:fldChar w:fldCharType="separate"/>
+          </w:r>
+          <w:r>
+            <w:rPr>
+              <w:noProof/>
+            </w:rPr>
+            <w:t xml:space="preserve"> (Carolina Giovanelli, 2016)</w:t>
+          </w:r>
+          <w:r>
+            <w:fldChar w:fldCharType="end"/>
+          </w:r>
+        </w:sdtContent>
+      </w:sdt>
+    </w:p>
+    <w:p>
+      <w:r>
+        <w:t xml:space="preserve">Todo fim de ano, o aumento do abandono de animais é notável. Com as festas, muitos optam por viajar e não sabem o que fazer com o animal. Hoje em dia, existem hotéis próprios para receber animais domésticos em casos como esse, porém o custo é alto e muitas pessoas preferem abandonar o animal. </w:t>
+      </w:r>
+      <w:r>
+        <w:t>“Nunca me esqueci de quando fui procurada por uma mulher que ia se mudar de casa e queria deixar comigo seu cachorro de 10 anos. Como pode jog</w:t>
+      </w:r>
+      <w:r>
+        <w:t>ar fora um companheiro de uma dé</w:t>
+      </w:r>
+      <w:r>
+        <w:t>cada? ”, espanta-se Luisa</w:t>
+      </w:r>
+      <w:r>
+        <w:t xml:space="preserve"> Mell</w:t>
+      </w:r>
+      <w:r>
+        <w:t>.</w:t>
+      </w:r>
+      <w:r>
+        <w:t xml:space="preserve"> </w:t>
+      </w:r>
+      <w:sdt>
+        <w:sdtPr>
+          <w:id w:val="91365682"/>
+          <w:citation/>
+        </w:sdtPr>
+        <w:sdtContent>
+          <w:r>
+            <w:fldChar w:fldCharType="begin"/>
+          </w:r>
+          <w:r>
+            <w:instrText xml:space="preserve"> CITATION VejaSP \l 1046 </w:instrText>
+          </w:r>
+          <w:r>
+            <w:fldChar w:fldCharType="separate"/>
+          </w:r>
+          <w:r>
+            <w:rPr>
+              <w:noProof/>
+            </w:rPr>
+            <w:t>(Carolina Giovanelli, 2016)</w:t>
+          </w:r>
+          <w:r>
+            <w:fldChar w:fldCharType="end"/>
+          </w:r>
+        </w:sdtContent>
+      </w:sdt>
+    </w:p>
+    <w:p>
+      <w:r>
+        <w:t xml:space="preserve">Se engana quem pensa que somente animais sem raça definida são rejeitados e abandonados. Existem muitos animais de raça que passam pelo mesmo sofrimento, a maioria desses abandonos sendo consequência da falta de planejamento do dono no momento da aquisição do novo membro. </w:t>
+      </w:r>
+      <w:r>
+        <w:t xml:space="preserve">“Às vezes, as pessoas compram os pets com pedigree por impulso ou para estar na moda”, acredita Vanice </w:t>
+      </w:r>
+      <w:proofErr w:type="spellStart"/>
+      <w:r>
+        <w:t>Orlandi</w:t>
+      </w:r>
+      <w:proofErr w:type="spellEnd"/>
+      <w:r>
+        <w:t>, presidente da União Internacional Protetora dos Animais. “Aí, por causa de algum desvio de comportamento, gestação, doença ou idade avançada, elas os deixam de lado. ”</w:t>
+      </w:r>
+      <w:r>
+        <w:t>.</w:t>
+      </w:r>
+      <w:sdt>
+        <w:sdtPr>
+          <w:id w:val="-2132235337"/>
+          <w:citation/>
+        </w:sdtPr>
+        <w:sdtContent>
+          <w:r>
+            <w:fldChar w:fldCharType="begin"/>
+          </w:r>
+          <w:r>
+            <w:instrText xml:space="preserve"> CITATION VejaSP \l 1046 </w:instrText>
+          </w:r>
+          <w:r>
+            <w:fldChar w:fldCharType="separate"/>
+          </w:r>
+          <w:r>
+            <w:rPr>
+              <w:noProof/>
+            </w:rPr>
+            <w:t xml:space="preserve"> (Carolina Giovanelli, 2016)</w:t>
+          </w:r>
+          <w:r>
+            <w:fldChar w:fldCharType="end"/>
+          </w:r>
+        </w:sdtContent>
+      </w:sdt>
+    </w:p>
+    <w:p>
+      <w:r>
+        <w:t>O abrigo do Centro de Controle de Zoonoses (CCZ), da prefeitura, em Santan</w:t>
+      </w:r>
+      <w:r>
+        <w:t>a, não recebe qualquer tipo de animal, não basta você simplesmente querer deixar o seu animal lá. O CCZ recebe apenas aqueles animais que apresentam um risco à sociedade, ou que já estejam em estado terminal (muitas vezes esses são sacrificados). Ou seja, caso alguém queira se desfazer do seu animal sem que ele sofra, deve procurar alguém disposto a adotar, ou depender da disponibilidade de espaço das ONGs, que normalmente estão superlotadas.</w:t>
+      </w:r>
+      <w:r>
+        <w:t xml:space="preserve"> Essa falta de disponibilidade das ONGs e muitas vezes a dificuldade para encontrar um lar para o animal, é também uma das causas de abandono dos animais.</w:t>
+      </w:r>
+      <w:sdt>
+        <w:sdtPr>
+          <w:id w:val="-1382009926"/>
+          <w:citation/>
+        </w:sdtPr>
+        <w:sdtContent>
+          <w:r>
+            <w:fldChar w:fldCharType="begin"/>
+          </w:r>
+          <w:r>
+            <w:instrText xml:space="preserve"> CITATION VejaSP \l 1046 </w:instrText>
+          </w:r>
+          <w:r>
+            <w:fldChar w:fldCharType="separate"/>
+          </w:r>
+          <w:r>
+            <w:rPr>
+              <w:noProof/>
+            </w:rPr>
+            <w:t xml:space="preserve"> (Carolina Giovanelli, 2016)</w:t>
+          </w:r>
+          <w:r>
+            <w:fldChar w:fldCharType="end"/>
+          </w:r>
+        </w:sdtContent>
+      </w:sdt>
+    </w:p>
+    <w:p>
+      <w:r>
+        <w:t>“O tema é mais complexo do que se pode imaginar e envolve a sensibilidade das pessoas”, entende Rita de Cássia Maria Garcia, pesquisadora do assunto e veterinária docente da Universidade Federal do Paraná. “Os animais abandonados fazem parte, de alguma maneira, da parcela excluída da sociedade. Em um universo que se acostumou com a presença de crianças nas ruas, como avançar na questão dos bichos?</w:t>
+      </w:r>
+      <w:r>
+        <w:t xml:space="preserve"> </w:t>
+      </w:r>
+      <w:r>
+        <w:t>”</w:t>
+      </w:r>
+      <w:r>
+        <w:t xml:space="preserve">. </w:t>
+      </w:r>
+      <w:sdt>
+        <w:sdtPr>
+          <w:id w:val="-1050305597"/>
+          <w:citation/>
+        </w:sdtPr>
+        <w:sdtContent>
+          <w:r>
+            <w:fldChar w:fldCharType="begin"/>
+          </w:r>
+          <w:r>
+            <w:instrText xml:space="preserve"> CITATION VejaSP \l 1046 </w:instrText>
+          </w:r>
+          <w:r>
+            <w:fldChar w:fldCharType="separate"/>
+          </w:r>
+          <w:r>
+            <w:rPr>
+              <w:noProof/>
+            </w:rPr>
+            <w:t>(Carolina Giovanelli, 2016)</w:t>
+          </w:r>
+          <w:r>
+            <w:fldChar w:fldCharType="end"/>
+          </w:r>
+        </w:sdtContent>
+      </w:sdt>
+    </w:p>
+    <w:p>
+      <w:r>
+        <w:lastRenderedPageBreak/>
+        <w:t>O abandono de animais cria uma série de problemas, também para os seres humanos. Um deles, é o problema de saúde pública causado por doenças que cães e gatos podem transmitir, doenças como a raiva (doença mortal transmitida através da saliva de animais) e a leishmaniose (transmitida através de um mosquito infectado). As ON</w:t>
+      </w:r>
+      <w:r>
+        <w:t>Gs e o CCZ de São Paulo costumam promover mutirões de castração, sendo a castração um dos métodos mais eficaz de conter o número de animais nas ruas, evitando a reprodução descontrolada. O órgão municipal, no entanto, realiza apenas o procedimento de castração com um acompanhante responsável. Em 2015, a castração foi realizada em 805 cães e 1730 felinos.</w:t>
+      </w:r>
+      <w:sdt>
+        <w:sdtPr>
+          <w:id w:val="204300105"/>
+          <w:citation/>
+        </w:sdtPr>
+        <w:sdtContent>
+          <w:r>
+            <w:fldChar w:fldCharType="begin"/>
+          </w:r>
+          <w:r>
+            <w:instrText xml:space="preserve"> CITATION VejaSP \l 1046 </w:instrText>
+          </w:r>
+          <w:r>
+            <w:fldChar w:fldCharType="separate"/>
+          </w:r>
+          <w:r>
+            <w:rPr>
+              <w:noProof/>
+            </w:rPr>
+            <w:t xml:space="preserve"> (Carolina Giovanelli, 2016)</w:t>
+          </w:r>
+          <w:r>
+            <w:fldChar w:fldCharType="end"/>
+          </w:r>
+        </w:sdtContent>
+      </w:sdt>
       <w:bookmarkStart w:id="0" w:name="_GoBack"/>
       <w:bookmarkEnd w:id="0"/>
-      <w:r>
-        <w:t>capital paulista, cerca de 500 animais são resgatados das ruas por mês, totalizando 6000 por ano. Segundo os profissionais dessas ONGs, grande parte deles já teve um lar. Esse número trata-se apenas de uma amostragem, de acordo com os especialistas o problema que vivemos hoje com relação ao abandono de animais é muito maior.</w:t>
-      </w:r>
     </w:p>
     <w:p>
       <w:r>
-        <w:t>Ricardo Augusto Dias, professor da Faculdade de Medicina Veterinária e Zootecnia da Universidade de São Paulo, afirma que os animais de rua</w:t>
-      </w:r>
-      <w:r>
-        <w:t xml:space="preserve"> costumam se concentrar em áreas de limpeza escassa e com abrigo, como terrenos baldios e construções. Além disso, alguns têm endereço fixo, mas contam com acesso à rua, outros estão perdidos e há os chamados “cães comunitários”, cuidados por diversas pessoas.</w:t>
-      </w:r>
+        <w:t xml:space="preserve">Mas, como já foi citado, pouco adianta realizar diversos mutirões de castração, se o dono continuar largando os animais indiscriminadamente. Portanto além de campanhas de castração, algumas ONGs também realizam campanhas de conscientização dos responsáveis e interessados em ter um animal em casa. </w:t>
+      </w:r>
+      <w:r>
+        <w:t xml:space="preserve">“Promovemos campanhas focadas na conscientização com o objetivo de tentar mudar essa realidade”, afirma a secretária estadual do Meio Ambiente, </w:t>
+      </w:r>
+      <w:proofErr w:type="spellStart"/>
+      <w:r>
+        <w:t>Patricia</w:t>
+      </w:r>
+      <w:proofErr w:type="spellEnd"/>
+      <w:r>
+        <w:t xml:space="preserve"> Iglesias. No fim de 2015, por exemplo, sua pasta promoveu no Parque Villa-Lobos, em Pinheiros, um evento em que os tutores podiam tirar dúvidas sobre os cuidados com os pets.</w:t>
+      </w:r>
+      <w:r>
+        <w:t xml:space="preserve"> </w:t>
+      </w:r>
+      <w:sdt>
+        <w:sdtPr>
+          <w:id w:val="-663005028"/>
+          <w:citation/>
+        </w:sdtPr>
+        <w:sdtContent>
+          <w:r>
+            <w:fldChar w:fldCharType="begin"/>
+          </w:r>
+          <w:r>
+            <w:instrText xml:space="preserve"> CITATION VejaSP \l 1046 </w:instrText>
+          </w:r>
+          <w:r>
+            <w:fldChar w:fldCharType="separate"/>
+          </w:r>
+          <w:r>
+            <w:rPr>
+              <w:noProof/>
+            </w:rPr>
+            <w:t>(Carolina Giovanelli, 2016)</w:t>
+          </w:r>
+          <w:r>
+            <w:fldChar w:fldCharType="end"/>
+          </w:r>
+        </w:sdtContent>
+      </w:sdt>
     </w:p>
     <w:p>
       <w:r>
-        <w:t xml:space="preserve">Os casos de animais que já tiveram um dono e um lar, e hoje viraram “órfãos”, são de cortar o coração. Por mais que a ideia de considerar o animal doméstico como um membro da família esteja se expandindo, muitas pessoas ainda insistem em trata-los como mercadoria, um objeto que pode ser descartado. </w:t>
-      </w:r>
-      <w:r>
-        <w:t>“Já ouvi os motivos mais absurdos de tutores para desistir das mascotes, do naipe de ‘fiquei grávida’ ou ‘comecei a nam</w:t>
-      </w:r>
-      <w:r>
-        <w:t xml:space="preserve">orar e minha parceira tem medo’ </w:t>
-      </w:r>
-      <w:r>
-        <w:t>”, diz a ativista Luisa Mell, cujo instituto recebe cerca de 500 pedidos de resgate diariamente.</w:t>
-      </w:r>
+        <w:t xml:space="preserve">O abandono de gatos na área da Fundação Parque Zoológico, na Água Funda, ocasionou uma crise na instituição. Há alguns anos, o espaço virou ponto de descarte de felinos. “As pessoas os deixam aqui, achando que o zoo é o paraíso das espécies, que todas serão cuidadas por nós”, conta a bióloga Kátia </w:t>
+      </w:r>
+      <w:proofErr w:type="spellStart"/>
+      <w:r>
+        <w:t>Rancura</w:t>
+      </w:r>
+      <w:proofErr w:type="spellEnd"/>
+      <w:r>
+        <w:t>. “Mas não temos estrutura, e isso causa um desequilíbrio ambiental.</w:t>
+      </w:r>
+      <w:r>
+        <w:t xml:space="preserve"> </w:t>
+      </w:r>
+      <w:r>
+        <w:t>”</w:t>
+      </w:r>
+      <w:r>
+        <w:t xml:space="preserve"> </w:t>
+      </w:r>
+      <w:sdt>
+        <w:sdtPr>
+          <w:id w:val="-1243249631"/>
+          <w:citation/>
+        </w:sdtPr>
+        <w:sdtContent>
+          <w:r>
+            <w:fldChar w:fldCharType="begin"/>
+          </w:r>
+          <w:r>
+            <w:instrText xml:space="preserve"> CITATION VejaSP \l 1046 </w:instrText>
+          </w:r>
+          <w:r>
+            <w:fldChar w:fldCharType="separate"/>
+          </w:r>
+          <w:r>
+            <w:rPr>
+              <w:noProof/>
+            </w:rPr>
+            <w:t>(Carolina Giovanelli, 2016)</w:t>
+          </w:r>
+          <w:r>
+            <w:fldChar w:fldCharType="end"/>
+          </w:r>
+        </w:sdtContent>
+      </w:sdt>
     </w:p>
     <w:p>
-      <w:r>
-        <w:t xml:space="preserve">Todo fim de ano, o aumento do abandono de animais é notável. Com as festas, muitos optam por viajar e não sabem o que fazer com o animal. Hoje em dia, existem </w:t>
-      </w:r>
-      <w:r>
-        <w:lastRenderedPageBreak/>
-        <w:t xml:space="preserve">hotéis próprios para receber animais domésticos em casos como esse, porém o custo é alto e muitas pessoas preferem abandonar o animal. </w:t>
-      </w:r>
-      <w:r>
-        <w:t>“Nunca me esqueci de quando fui procurada por uma mulher que ia se mudar de casa e queria deixar comigo seu cachorro de 10 anos. Como pode jog</w:t>
-      </w:r>
-      <w:r>
-        <w:t>ar fora um companheiro de uma dé</w:t>
-      </w:r>
-      <w:r>
-        <w:t>cada? ”, espanta-se Luisa</w:t>
-      </w:r>
-      <w:r>
-        <w:t xml:space="preserve"> Mell</w:t>
-      </w:r>
-      <w:r>
-        <w:t>.</w:t>
+      <w:pPr>
+        <w:ind w:firstLine="0"/>
+      </w:pPr>
+      <w:r>
+        <w:tab/>
       </w:r>
     </w:p>
     <w:sectPr>
@@ -847,6 +1342,14 @@
       <w:szCs w:val="26"/>
     </w:rPr>
   </w:style>
+  <w:style w:type="paragraph" w:styleId="Bibliografia">
+    <w:name w:val="Bibliography"/>
+    <w:basedOn w:val="Normal"/>
+    <w:next w:val="Normal"/>
+    <w:uiPriority w:val="37"/>
+    <w:unhideWhenUsed/>
+    <w:rsid w:val="00323602"/>
+  </w:style>
 </w:styles>
 </file>
 
@@ -1143,4 +1646,56 @@
     </a:ext>
   </a:extLst>
 </a:theme>
+</file>
+
+<file path=customXml/item1.xml><?xml version="1.0" encoding="utf-8"?>
+<b:Sources xmlns:b="http://schemas.openxmlformats.org/officeDocument/2006/bibliography" xmlns="http://schemas.openxmlformats.org/officeDocument/2006/bibliography" SelectedStyle="\APASixthEditionOfficeOnline.xsl" StyleName="APA" Version="6">
+  <b:Source>
+    <b:Tag>VejaSP</b:Tag>
+    <b:SourceType>ElectronicSource</b:SourceType>
+    <b:Guid>{D143F95D-2BD0-4904-A55A-9C4795C82B4E}</b:Guid>
+    <b:Title>O abandono de animais nas ruas virou um grave problema para a cidade</b:Title>
+    <b:Year>2016</b:Year>
+    <b:City>São Paulo</b:City>
+    <b:Author>
+      <b:Author>
+        <b:Corporate>Carolina Giovanelli</b:Corporate>
+      </b:Author>
+    </b:Author>
+    <b:JournalName>VEJA SÃO PAULO</b:JournalName>
+    <b:StateProvince>SP</b:StateProvince>
+    <b:CountryRegion>Brasil</b:CountryRegion>
+    <b:Month>Abril</b:Month>
+    <b:Day>29</b:Day>
+    <b:RefOrder>2</b:RefOrder>
+  </b:Source>
+  <b:Source>
+    <b:Tag>Jer14</b:Tag>
+    <b:SourceType>Book</b:SourceType>
+    <b:Guid>{DFAFF93C-3BA6-4EBE-AF57-DEEBBCC91B53}</b:Guid>
+    <b:Title>Terapia &amp; Animais</b:Title>
+    <b:City>São Paulo</b:City>
+    <b:Year>2014</b:Year>
+    <b:Author>
+      <b:Author>
+        <b:NameList>
+          <b:Person>
+            <b:Last>Dotti</b:Last>
+            <b:First>Jerson</b:First>
+          </b:Person>
+        </b:NameList>
+      </b:Author>
+    </b:Author>
+    <b:Publisher>Livrus</b:Publisher>
+    <b:RefOrder>1</b:RefOrder>
+  </b:Source>
+</b:Sources>
+</file>
+
+<file path=customXml/itemProps1.xml><?xml version="1.0" encoding="utf-8"?>
+<ds:datastoreItem xmlns:ds="http://schemas.openxmlformats.org/officeDocument/2006/customXml" ds:itemID="{658E20D1-00E2-4ED6-8446-C82D33EFA62A}">
+  <ds:schemaRefs>
+    <ds:schemaRef ds:uri="http://schemas.openxmlformats.org/officeDocument/2006/bibliography"/>
+  </ds:schemaRefs>
+</ds:datastoreItem>
 </file>
</xml_diff>

<commit_message>
adicionando 5 paginas inteiras
</commit_message>
<xml_diff>
--- a/Mrodrigues/Maus-tratos aos animais.docx
+++ b/Mrodrigues/Maus-tratos aos animais.docx
@@ -287,17 +287,17 @@
         <w:t xml:space="preserve">Os casos de animais que já tiveram um dono e um lar, e hoje viraram “órfãos”, são de cortar o coração. Por mais que a ideia de considerar o animal doméstico como um membro da família esteja se expandindo, muitas pessoas ainda insistem em trata-los como mercadoria, um objeto que pode ser descartado. </w:t>
       </w:r>
       <w:r>
-        <w:t xml:space="preserve">“Já ouvi os motivos mais absurdos de tutores para desistir das mascotes, do naipe de ‘fiquei grávida’ ou </w:t>
+        <w:t>“Já ouvi os motivos mais absurdos de tutores para desistir das mascotes, do naipe de ‘fiquei grávida’ ou ‘comecei a nam</w:t>
+      </w:r>
+      <w:r>
+        <w:t xml:space="preserve">orar e minha parceira tem medo’ </w:t>
+      </w:r>
+      <w:r>
+        <w:t xml:space="preserve">”, diz a ativista Luisa Mell, cujo </w:t>
       </w:r>
       <w:r>
         <w:lastRenderedPageBreak/>
-        <w:t>‘comecei a nam</w:t>
-      </w:r>
-      <w:r>
-        <w:t xml:space="preserve">orar e minha parceira tem medo’ </w:t>
-      </w:r>
-      <w:r>
-        <w:t>”, diz a ativista Luisa Mell, cujo instituto recebe cerca de 500 pedidos de resgate diariamente.</w:t>
+        <w:t>instituto recebe cerca de 500 pedidos de resgate diariamente.</w:t>
       </w:r>
       <w:sdt>
         <w:sdtPr>
@@ -531,8 +531,6 @@
           </w:r>
         </w:sdtContent>
       </w:sdt>
-      <w:bookmarkStart w:id="0" w:name="_GoBack"/>
-      <w:bookmarkEnd w:id="0"/>
     </w:p>
     <w:p>
       <w:r>
@@ -628,12 +626,205 @@
       </w:sdt>
     </w:p>
     <w:p>
-      <w:pPr>
-        <w:ind w:firstLine="0"/>
-      </w:pPr>
-      <w:r>
-        <w:tab/>
-      </w:r>
+      <w:proofErr w:type="spellStart"/>
+      <w:r>
+        <w:t>Taísa</w:t>
+      </w:r>
+      <w:proofErr w:type="spellEnd"/>
+      <w:r>
+        <w:t xml:space="preserve"> Medeiros, estudante da Universidade Federal de Santa Maria (UFSM), fez uma matéria sobre o abandono de animais dentro do campus da universidade. </w:t>
+      </w:r>
+      <w:r>
+        <w:t>Por ser um lugar amplo, com espaço e área verde, e também por possuir um Hospital Veterinário e estudantes e funcionários que dão alimento e carinho, há a ilusão de que esses animais serão bem assistidos se deixados no campus.</w:t>
+      </w:r>
+      <w:r>
+        <w:t xml:space="preserve"> </w:t>
+      </w:r>
+      <w:sdt>
+        <w:sdtPr>
+          <w:id w:val="1918442678"/>
+          <w:citation/>
+        </w:sdtPr>
+        <w:sdtContent>
+          <w:r>
+            <w:fldChar w:fldCharType="begin"/>
+          </w:r>
+          <w:r>
+            <w:instrText xml:space="preserve"> CITATION Taí16 \l 1046 </w:instrText>
+          </w:r>
+          <w:r>
+            <w:fldChar w:fldCharType="separate"/>
+          </w:r>
+          <w:r>
+            <w:rPr>
+              <w:noProof/>
+            </w:rPr>
+            <w:t>(Medeiros, 2016)</w:t>
+          </w:r>
+          <w:r>
+            <w:fldChar w:fldCharType="end"/>
+          </w:r>
+        </w:sdtContent>
+      </w:sdt>
+    </w:p>
+    <w:p>
+      <w:r>
+        <w:t xml:space="preserve">A adoção é uma das medidas discutidas pelo projeto Zelo, criado em 2014 pela UFSM para diminuir o número de animais abandonados e dar condição de vida para eles. Mas antes da adoção há um grande caminho a ser percorrido, que é a identificação desses animais, castração e rastreamento, para que haja um controle. Depois é feito o cadastro desses animais em sites de adoção para que todos possam </w:t>
+      </w:r>
+      <w:r>
+        <w:lastRenderedPageBreak/>
+        <w:t xml:space="preserve">encontrar um lar. </w:t>
+      </w:r>
+      <w:r>
+        <w:t>Para tanto, alguns fatores devem ser levados em conta na hora da procura pelo novo lar. “Não é todo mundo que tem condições de levar um desses animais para sua casa, a gente também não deve tentar assumir uma responsabilidade maior do que pode realmente”, afirma</w:t>
+      </w:r>
+      <w:r>
+        <w:t xml:space="preserve"> </w:t>
+      </w:r>
+      <w:r>
+        <w:t>o coordenador do curso de Medicina Veterinária, Alexandre Krause</w:t>
+      </w:r>
+      <w:r>
+        <w:t>. Também é necessário considerar que esses animais estão acostumados com o espaço do campus, por isso, a preferência é que pessoas que morem em casas, ou que possuam tempo necessário para passeios, os adotem.</w:t>
+      </w:r>
+      <w:sdt>
+        <w:sdtPr>
+          <w:id w:val="1293398529"/>
+          <w:citation/>
+        </w:sdtPr>
+        <w:sdtContent>
+          <w:r>
+            <w:fldChar w:fldCharType="begin"/>
+          </w:r>
+          <w:r>
+            <w:instrText xml:space="preserve"> CITATION Taí16 \l 1046 </w:instrText>
+          </w:r>
+          <w:r>
+            <w:fldChar w:fldCharType="separate"/>
+          </w:r>
+          <w:r>
+            <w:rPr>
+              <w:noProof/>
+            </w:rPr>
+            <w:t xml:space="preserve"> (Medeiros, 2016)</w:t>
+          </w:r>
+          <w:r>
+            <w:fldChar w:fldCharType="end"/>
+          </w:r>
+        </w:sdtContent>
+      </w:sdt>
+    </w:p>
+    <w:p>
+      <w:r>
+        <w:t xml:space="preserve">Os maus-tratos aos animais é um assunto que preocupa e muito, inclusive quando o assunto é a nossa espécie humana. No campus da UFSM, o problema de cães abandonados ao redor da universidade é motivo de alerta para todos os alunos e professores que transitam pelo pátio. Principalmente próximo do restaurante, há uma grande aglomeração de cães. É valido lembrar que os cães são animais carnívoros, logo não é todo tipo de alimento que os agrada. </w:t>
+      </w:r>
+      <w:r>
+        <w:t>“Por exemplo, feijão e arroz, eles deixam no prato. E isso atrai roedores e insetos, que são vetores de doenças”, afirma Alexandre. O professor alerta para a leptospirose, que pode ser transmitida para os cães pela urina de ratos nos locais de alimentação.</w:t>
+      </w:r>
+      <w:r>
+        <w:t xml:space="preserve"> </w:t>
+      </w:r>
+      <w:r>
+        <w:t xml:space="preserve">Também há uma série de outras doenças que podem se manifestar, como bicho geográfico, sarna, piolho, pulga, bicho-de-pé e até mesmo a raiva. Para evitar tudo isso, o professor ressalta a importância de todas as medidas previstas pelo Projeto Zelo, mas principalmente a castração. “Não é apenas para o filhote macho não marcar seu território na casa e para a fêmea não engravidar. Reduz incidência de tumor de mama, de testículo, de próstata, da </w:t>
+      </w:r>
+      <w:proofErr w:type="spellStart"/>
+      <w:r>
+        <w:t>piometra</w:t>
+      </w:r>
+      <w:proofErr w:type="spellEnd"/>
+      <w:r>
+        <w:t>, uma infecção uterina que pode ser fatal, além de evitar a transmissão de doenças sexualmente transmissíveis em animais”, afirma.</w:t>
+      </w:r>
+      <w:r>
+        <w:t xml:space="preserve"> </w:t>
+      </w:r>
+      <w:sdt>
+        <w:sdtPr>
+          <w:id w:val="-1005969983"/>
+          <w:citation/>
+        </w:sdtPr>
+        <w:sdtContent>
+          <w:r>
+            <w:fldChar w:fldCharType="begin"/>
+          </w:r>
+          <w:r>
+            <w:instrText xml:space="preserve"> CITATION Taí16 \l 1046 </w:instrText>
+          </w:r>
+          <w:r>
+            <w:fldChar w:fldCharType="separate"/>
+          </w:r>
+          <w:r>
+            <w:rPr>
+              <w:noProof/>
+            </w:rPr>
+            <w:t>(Medeiros, 2016)</w:t>
+          </w:r>
+          <w:r>
+            <w:fldChar w:fldCharType="end"/>
+          </w:r>
+        </w:sdtContent>
+      </w:sdt>
+    </w:p>
+    <w:p>
+      <w:pPr>
+        <w:jc w:val="center"/>
+      </w:pPr>
+      <w:r>
+        <w:rPr>
+          <w:noProof/>
+          <w:lang w:eastAsia="pt-BR"/>
+        </w:rPr>
+        <w:drawing>
+          <wp:inline distT="0" distB="0" distL="0" distR="0">
+            <wp:extent cx="3169920" cy="2111779"/>
+            <wp:effectExtent l="0" t="0" r="0" b="3175"/>
+            <wp:docPr id="1" name="Imagem 1" descr="Placas do Projeto Zelo espalhadas pelo campus"/>
+            <wp:cNvGraphicFramePr>
+              <a:graphicFrameLocks xmlns:a="http://schemas.openxmlformats.org/drawingml/2006/main" noChangeAspect="1"/>
+            </wp:cNvGraphicFramePr>
+            <a:graphic xmlns:a="http://schemas.openxmlformats.org/drawingml/2006/main">
+              <a:graphicData uri="http://schemas.openxmlformats.org/drawingml/2006/picture">
+                <pic:pic xmlns:pic="http://schemas.openxmlformats.org/drawingml/2006/picture">
+                  <pic:nvPicPr>
+                    <pic:cNvPr id="0" name="Picture 1" descr="Placas do Projeto Zelo espalhadas pelo campus"/>
+                    <pic:cNvPicPr>
+                      <a:picLocks noChangeAspect="1" noChangeArrowheads="1"/>
+                    </pic:cNvPicPr>
+                  </pic:nvPicPr>
+                  <pic:blipFill>
+                    <a:blip r:embed="rId6">
+                      <a:extLst>
+                        <a:ext uri="{28A0092B-C50C-407E-A947-70E740481C1C}">
+                          <a14:useLocalDpi xmlns:a14="http://schemas.microsoft.com/office/drawing/2010/main" val="0"/>
+                        </a:ext>
+                      </a:extLst>
+                    </a:blip>
+                    <a:srcRect/>
+                    <a:stretch>
+                      <a:fillRect/>
+                    </a:stretch>
+                  </pic:blipFill>
+                  <pic:spPr bwMode="auto">
+                    <a:xfrm>
+                      <a:off x="0" y="0"/>
+                      <a:ext cx="3190386" cy="2125414"/>
+                    </a:xfrm>
+                    <a:prstGeom prst="rect">
+                      <a:avLst/>
+                    </a:prstGeom>
+                    <a:noFill/>
+                    <a:ln>
+                      <a:noFill/>
+                    </a:ln>
+                  </pic:spPr>
+                </pic:pic>
+              </a:graphicData>
+            </a:graphic>
+          </wp:inline>
+        </w:drawing>
+      </w:r>
+      <w:bookmarkStart w:id="0" w:name="_GoBack"/>
+      <w:bookmarkEnd w:id="0"/>
     </w:p>
     <w:sectPr>
       <w:pgSz w:w="11906" w:h="16838"/>
@@ -1689,11 +1880,34 @@
     <b:Publisher>Livrus</b:Publisher>
     <b:RefOrder>1</b:RefOrder>
   </b:Source>
+  <b:Source>
+    <b:Tag>Taí16</b:Tag>
+    <b:SourceType>ElectronicSource</b:SourceType>
+    <b:Guid>{BBBB8B67-4ADA-4E08-9D9A-36943FEDCBFC}</b:Guid>
+    <b:Title>​Abandono de animais: questão de saúde e humanidade</b:Title>
+    <b:Year>2016</b:Year>
+    <b:City>Santa Maria</b:City>
+    <b:Author>
+      <b:Author>
+        <b:NameList>
+          <b:Person>
+            <b:Last>Medeiros</b:Last>
+            <b:First>Taísa</b:First>
+          </b:Person>
+        </b:NameList>
+      </b:Author>
+    </b:Author>
+    <b:StateProvince>Rio Grande do Sul</b:StateProvince>
+    <b:CountryRegion>Brasil</b:CountryRegion>
+    <b:Month>Abril</b:Month>
+    <b:Day>18</b:Day>
+    <b:RefOrder>3</b:RefOrder>
+  </b:Source>
 </b:Sources>
 </file>
 
 <file path=customXml/itemProps1.xml><?xml version="1.0" encoding="utf-8"?>
-<ds:datastoreItem xmlns:ds="http://schemas.openxmlformats.org/officeDocument/2006/customXml" ds:itemID="{658E20D1-00E2-4ED6-8446-C82D33EFA62A}">
+<ds:datastoreItem xmlns:ds="http://schemas.openxmlformats.org/officeDocument/2006/customXml" ds:itemID="{0D4925FF-43AB-4592-8EC9-6FC63C5DFAF2}">
   <ds:schemaRefs>
     <ds:schemaRef ds:uri="http://schemas.openxmlformats.org/officeDocument/2006/bibliography"/>
   </ds:schemaRefs>

</xml_diff>

<commit_message>
adicionando ate a pg 8 arq maus-tratos
</commit_message>
<xml_diff>
--- a/Mrodrigues/Maus-tratos aos animais.docx
+++ b/Mrodrigues/Maus-tratos aos animais.docx
@@ -1,6 +1,6 @@
 
 <file path=word/document.xml><?xml version="1.0" encoding="utf-8"?>
-<w:document xmlns:wpc="http://schemas.microsoft.com/office/word/2010/wordprocessingCanvas" xmlns:mc="http://schemas.openxmlformats.org/markup-compatibility/2006" xmlns:o="urn:schemas-microsoft-com:office:office" xmlns:r="http://schemas.openxmlformats.org/officeDocument/2006/relationships" xmlns:m="http://schemas.openxmlformats.org/officeDocument/2006/math" xmlns:v="urn:schemas-microsoft-com:vml" xmlns:wp14="http://schemas.microsoft.com/office/word/2010/wordprocessingDrawing" xmlns:wp="http://schemas.openxmlformats.org/drawingml/2006/wordprocessingDrawing" xmlns:w10="urn:schemas-microsoft-com:office:word" xmlns:w="http://schemas.openxmlformats.org/wordprocessingml/2006/main" xmlns:w14="http://schemas.microsoft.com/office/word/2010/wordml" xmlns:wpg="http://schemas.microsoft.com/office/word/2010/wordprocessingGroup" xmlns:wpi="http://schemas.microsoft.com/office/word/2010/wordprocessingInk" xmlns:wne="http://schemas.microsoft.com/office/word/2006/wordml" xmlns:wps="http://schemas.microsoft.com/office/word/2010/wordprocessingShape" mc:Ignorable="w14 wp14">
+<w:document xmlns:wpc="http://schemas.microsoft.com/office/word/2010/wordprocessingCanvas" xmlns:cx="http://schemas.microsoft.com/office/drawing/2014/chartex" xmlns:cx1="http://schemas.microsoft.com/office/drawing/2015/9/8/chartex" xmlns:cx2="http://schemas.microsoft.com/office/drawing/2015/10/21/chartex" xmlns:mc="http://schemas.openxmlformats.org/markup-compatibility/2006" xmlns:o="urn:schemas-microsoft-com:office:office" xmlns:r="http://schemas.openxmlformats.org/officeDocument/2006/relationships" xmlns:m="http://schemas.openxmlformats.org/officeDocument/2006/math" xmlns:v="urn:schemas-microsoft-com:vml" xmlns:wp14="http://schemas.microsoft.com/office/word/2010/wordprocessingDrawing" xmlns:wp="http://schemas.openxmlformats.org/drawingml/2006/wordprocessingDrawing" xmlns:w10="urn:schemas-microsoft-com:office:word" xmlns:w="http://schemas.openxmlformats.org/wordprocessingml/2006/main" xmlns:w14="http://schemas.microsoft.com/office/word/2010/wordml" xmlns:w15="http://schemas.microsoft.com/office/word/2012/wordml" xmlns:w16se="http://schemas.microsoft.com/office/word/2015/wordml/symex" xmlns:wpg="http://schemas.microsoft.com/office/word/2010/wordprocessingGroup" xmlns:wpi="http://schemas.microsoft.com/office/word/2010/wordprocessingInk" xmlns:wne="http://schemas.microsoft.com/office/word/2006/wordml" xmlns:wps="http://schemas.microsoft.com/office/word/2010/wordprocessingShape" mc:Ignorable="w14 w15 w16se wp14">
   <w:body>
     <w:p>
       <w:pPr>
@@ -12,40 +12,22 @@
     </w:p>
     <w:p>
       <w:r>
-        <w:t>Entende-se por “maus-</w:t>
-      </w:r>
-      <w:r>
-        <w:t>tratos” o ato de submeter algué</w:t>
-      </w:r>
-      <w:r>
-        <w:t xml:space="preserve">m a tratamento cruel, trabalhos </w:t>
-      </w:r>
-      <w:r>
-        <w:t>forçados e/ou privação de alimentos ou cuidados.</w:t>
-      </w:r>
-      <w:r>
-        <w:t xml:space="preserve"> Maus-tratos a qualquer espécie é caracterizado como crime, e é praticado pelos mais variados tipos de pessoas e motivos, muitas vezes até sem ter ideia de que esteja cometendo um ato criminoso. Infelizmente, os maus-tratos aos animais já se encontra de certa forma banalizado na sociedade</w:t>
-      </w:r>
-      <w:r>
-        <w:t xml:space="preserve"> devido alto índice de ocorrências. Muitos </w:t>
-      </w:r>
-      <w:r>
-        <w:t>desses atos estão vinculados à nossa cultura que acaba sendo usada para desculpar a ignorância e</w:t>
-      </w:r>
-      <w:r>
-        <w:t xml:space="preserve"> </w:t>
-      </w:r>
-      <w:r>
-        <w:t>a crueldade de algumas pessoas</w:t>
-      </w:r>
-      <w:r>
-        <w:t xml:space="preserve">. </w:t>
+        <w:t>Entende-se por “maus-tratos” o ato de submeter alguém a tratamento cruel, trabalhos f</w:t>
+      </w:r>
+      <w:bookmarkStart w:id="0" w:name="_GoBack"/>
+      <w:bookmarkEnd w:id="0"/>
+      <w:r>
+        <w:t>orçados e/ou privação de alimentos ou cuidados. Maus-tratos a qualquer espécie é caracterizado como crime, e é praticado pelos mais variados tipos de pessoas e motivos, muitas vezes até sem ter ideia de que esteja cometendo um ato criminoso. Infelizmente, os maus-tratos aos animais já se encontra de certa forma banalizado na sociedade</w:t>
+      </w:r>
+      <w:r>
+        <w:t xml:space="preserve"> devido alto índice de ocorrências. Muitos desses atos estão vinculados à nossa cultura que acaba sendo usada para desculpar a ignorância e a crueldade de algumas pessoas. </w:t>
       </w:r>
       <w:sdt>
         <w:sdtPr>
           <w:id w:val="242844472"/>
           <w:citation/>
         </w:sdtPr>
+        <w:sdtEndPr/>
         <w:sdtContent>
           <w:r>
             <w:fldChar w:fldCharType="begin"/>
@@ -67,26 +49,17 @@
           </w:r>
         </w:sdtContent>
       </w:sdt>
-      <w:bookmarkStart w:id="0" w:name="_GoBack"/>
-      <w:bookmarkEnd w:id="0"/>
-    </w:p>
-    <w:p>
-      <w:r>
-        <w:t xml:space="preserve">Nesse capítulo iremos falar sobre os principais motivos do índice de maus-tratos de animais </w:t>
-      </w:r>
-      <w:proofErr w:type="gramStart"/>
-      <w:r>
-        <w:t>ser</w:t>
-      </w:r>
-      <w:proofErr w:type="gramEnd"/>
-      <w:r>
-        <w:t xml:space="preserve"> cada vez maior, os principais casos, riscos e como esse problema poderia ser erradicado. </w:t>
+    </w:p>
+    <w:p>
+      <w:r>
+        <w:t xml:space="preserve">Nesse capítulo iremos falar sobre os principais motivos do índice de maus-tratos de animais ser cada vez maior, os principais casos, riscos e como esse problema poderia ser erradicado. </w:t>
       </w:r>
       <w:sdt>
         <w:sdtPr>
           <w:id w:val="-1226366915"/>
           <w:citation/>
         </w:sdtPr>
+        <w:sdtEndPr/>
         <w:sdtContent>
           <w:r>
             <w:fldChar w:fldCharType="begin"/>
@@ -135,7 +108,7 @@
             <w:fldChar w:fldCharType="begin"/>
           </w:r>
           <w:r>
-            <w:instrText xml:space="preserve"> CITATION Jer14 \l 1046 </w:instrText>
+            <w:instrText xml:space="preserve">CITATION Jer14 \l 1046 </w:instrText>
           </w:r>
           <w:r>
             <w:fldChar w:fldCharType="separate"/>
@@ -146,48 +119,28 @@
             </w:rPr>
             <w:t xml:space="preserve"> (Dotti, 2014)</w:t>
           </w:r>
-          <w:proofErr w:type="gramStart"/>
           <w:r>
             <w:fldChar w:fldCharType="end"/>
           </w:r>
         </w:sdtContent>
       </w:sdt>
-      <w:proofErr w:type="gramEnd"/>
-    </w:p>
-    <w:p>
-      <w:r>
-        <w:t xml:space="preserve">Todos que se </w:t>
-      </w:r>
-      <w:proofErr w:type="gramStart"/>
-      <w:r>
-        <w:t>interessam</w:t>
-      </w:r>
-      <w:proofErr w:type="gramEnd"/>
-      <w:r>
-        <w:t xml:space="preserve"> em obter um animal deveriam ter acesso aos horrores que acontecem a animais que se encontram nas ruas, e acabam muitos deles com um fim trágico. Além de gerarem zoonoses, esses animais têm um destino que ninguém, em sã consciência, desejaria </w:t>
-      </w:r>
-      <w:proofErr w:type="gramStart"/>
-      <w:r>
-        <w:t>à</w:t>
-      </w:r>
-      <w:proofErr w:type="gramEnd"/>
-      <w:r>
-        <w:t xml:space="preserve"> mais ínfima criatura. Eles passam por fome, sede, frio, calor, além dos maus-tratos pelas </w:t>
-      </w:r>
-      <w:r>
-        <w:t xml:space="preserve">ruas. </w:t>
+    </w:p>
+    <w:p>
+      <w:r>
+        <w:t xml:space="preserve">Todos que se interessam em obter um animal deveriam ter acesso aos horrores que acontecem a animais que se encontram nas ruas, e acabam muitos deles com um fim trágico. Além de gerarem zoonoses, esses animais têm um destino que ninguém, em sã consciência, desejaria à mais ínfima criatura. Eles passam por fome, sede, frio, calor, além dos maus-tratos pelas ruas. </w:t>
       </w:r>
       <w:sdt>
         <w:sdtPr>
           <w:id w:val="-1606722981"/>
           <w:citation/>
         </w:sdtPr>
+        <w:sdtEndPr/>
         <w:sdtContent>
           <w:r>
             <w:fldChar w:fldCharType="begin"/>
           </w:r>
           <w:r>
-            <w:instrText xml:space="preserve"> CITATION Jer14 \l 1046 </w:instrText>
+            <w:instrText xml:space="preserve">CITATION Jer14 \l 1046 </w:instrText>
           </w:r>
           <w:r>
             <w:fldChar w:fldCharType="separate"/>
@@ -196,7 +149,7 @@
             <w:rPr>
               <w:noProof/>
             </w:rPr>
-            <w:t xml:space="preserve"> (Dotti, 2014)</w:t>
+            <w:t>(Dotti, 2014)</w:t>
           </w:r>
           <w:r>
             <w:fldChar w:fldCharType="end"/>
@@ -223,11 +176,11 @@
         <w:t>tirar</w:t>
       </w:r>
       <w:r>
-        <w:t xml:space="preserve"> os animais das ruas é tanto para proteger os animais, quanto para proteger os seres humanos. </w:t>
+        <w:t xml:space="preserve"> os animais das ruas é tanto para proteger os animais, quanto para proteger os seres humanos. Animais de rua </w:t>
       </w:r>
       <w:r>
         <w:lastRenderedPageBreak/>
-        <w:t>Animais de rua possuem um grande risco de contrair uma doença, já que o animal pelo seu instinto, independente da raça, tem a tendência de revirar lixos e comer comida jogada na rua. Por esse motivo, muitos dos animais chegam ao CCZ com alguma doença grave, sendo necessário na maioria dos casos encaminhar o animal para a eutanásia (ato de proporcionar morte sem sofrimento a pacientes em estado terminal). É minoria o número de animais que saem vivos e com abrigo de um CCZ, mesmo com o esforço de entidades assistenciais e colaboradores, esforço esse que deve ser reconhecido.</w:t>
+        <w:t>possuem um grande risco de contrair uma doença, já que o animal pelo seu instinto, independente da raça, tem a tendência de revirar lixos e comer comida jogada na rua. Por esse motivo, muitos dos animais chegam ao CCZ com alguma doença grave, sendo necessário na maioria dos casos encaminhar o animal para a eutanásia (ato de proporcionar morte sem sofrimento a pacientes em estado terminal). É minoria o número de animais que saem vivos e com abrigo de um CCZ, mesmo com o esforço de entidades assistenciais e colaboradores, esforço esse que deve ser reconhecido.</w:t>
       </w:r>
       <w:r>
         <w:t xml:space="preserve"> </w:t>
@@ -243,7 +196,7 @@
             <w:fldChar w:fldCharType="begin"/>
           </w:r>
           <w:r>
-            <w:instrText xml:space="preserve"> CITATION Jer14 \l 1046 </w:instrText>
+            <w:instrText xml:space="preserve">CITATION Jer14 \l 1046 </w:instrText>
           </w:r>
           <w:r>
             <w:fldChar w:fldCharType="separate"/>
@@ -302,7 +255,7 @@
             <w:fldChar w:fldCharType="begin"/>
           </w:r>
           <w:r>
-            <w:instrText xml:space="preserve"> CITATION Jer14 \l 1046 </w:instrText>
+            <w:instrText xml:space="preserve">CITATION Jer14 \l 1046 </w:instrText>
           </w:r>
           <w:r>
             <w:fldChar w:fldCharType="separate"/>
@@ -625,14 +578,12 @@
       <w:r>
         <w:t>. “Mas não temos estrutura, e isso causa um desequilíbrio ambiental.</w:t>
       </w:r>
-      <w:proofErr w:type="gramStart"/>
       <w:r>
         <w:t xml:space="preserve"> </w:t>
       </w:r>
       <w:r>
         <w:t>”</w:t>
       </w:r>
-      <w:proofErr w:type="gramEnd"/>
       <w:r>
         <w:t xml:space="preserve"> </w:t>
       </w:r>
@@ -641,6 +592,7 @@
           <w:id w:val="-1243249631"/>
           <w:citation/>
         </w:sdtPr>
+        <w:sdtEndPr/>
         <w:sdtContent>
           <w:r>
             <w:fldChar w:fldCharType="begin"/>
@@ -684,6 +636,7 @@
           <w:id w:val="1918442678"/>
           <w:citation/>
         </w:sdtPr>
+        <w:sdtEndPr/>
         <w:sdtContent>
           <w:r>
             <w:fldChar w:fldCharType="begin"/>
@@ -725,18 +678,14 @@
       </w:r>
       <w:proofErr w:type="spellEnd"/>
       <w:r>
-        <w:t xml:space="preserve">. Também é necessário considerar que esses animais estão acostumados com o espaço do campus, por isso, a preferência é que pessoas que morem em casas, ou que possuam tempo necessário para passeios, os </w:t>
-      </w:r>
-      <w:proofErr w:type="gramStart"/>
-      <w:r>
-        <w:t>adotem.</w:t>
-      </w:r>
-      <w:proofErr w:type="gramEnd"/>
+        <w:t>. Também é necessário considerar que esses animais estão acostumados com o espaço do campus, por isso, a preferência é que pessoas que morem em casas, ou que possuam tempo necessário para passeios, os adotem.</w:t>
+      </w:r>
       <w:sdt>
         <w:sdtPr>
           <w:id w:val="1293398529"/>
           <w:citation/>
         </w:sdtPr>
+        <w:sdtEndPr/>
         <w:sdtContent>
           <w:r>
             <w:fldChar w:fldCharType="begin"/>
@@ -914,7 +863,7 @@
           <w:lang w:eastAsia="pt-BR"/>
         </w:rPr>
         <w:drawing>
-          <wp:inline distT="0" distB="0" distL="0" distR="0">
+          <wp:inline distT="0" distB="0" distL="0" distR="0" wp14:anchorId="7794B417" wp14:editId="1ECDCF71">
             <wp:extent cx="3169920" cy="2111779"/>
             <wp:effectExtent l="0" t="0" r="0" b="3175"/>
             <wp:docPr id="1" name="Imagem 1" descr="Placas do Projeto Zelo espalhadas pelo campus"/>
@@ -931,7 +880,7 @@
                     </pic:cNvPicPr>
                   </pic:nvPicPr>
                   <pic:blipFill>
-                    <a:blip r:embed="rId7">
+                    <a:blip r:embed="rId6">
                       <a:extLst>
                         <a:ext uri="{28A0092B-C50C-407E-A947-70E740481C1C}">
                           <a14:useLocalDpi xmlns:a14="http://schemas.microsoft.com/office/drawing/2010/main" val="0"/>
@@ -968,29 +917,250 @@
         <w:pStyle w:val="Ttulo2"/>
       </w:pPr>
       <w:r>
+        <w:t>Aumento de instituições</w:t>
+      </w:r>
+    </w:p>
+    <w:p>
+      <w:r>
+        <w:t xml:space="preserve">Os animais de estimação têm conquistado cada vez mais espaço nas famílias brasileiras. Segundo o Instituto Brasileiro de Geografia e Estatística (IBGE), são 52 milhões de cachorros e 22 milhões de gatos. Com esse número, é possível chegar à conclusão de que metade dos lares brasileiros possuem cachorros ou gatos. </w:t>
+      </w:r>
+      <w:r>
+        <w:t xml:space="preserve">De acordo com o professor mestre Sérgio Henrique Rezende </w:t>
+      </w:r>
+      <w:proofErr w:type="spellStart"/>
+      <w:r>
+        <w:t>Crivelaro</w:t>
+      </w:r>
+      <w:proofErr w:type="spellEnd"/>
+      <w:r>
+        <w:t>, docente da Faculdade de Tecnologia de Catanduva, da disciplina Meio Ambiente, esta constatação é perceptível quando verificado a quantidade ascendente de pet shops e produtos para o setor nos estabelecimentos comerciais. “Surgem ainda outras possibilidades de mercado com produtos e serviços</w:t>
+      </w:r>
+      <w:r>
+        <w:t xml:space="preserve"> para os animais de estimação. </w:t>
+      </w:r>
+      <w:r>
+        <w:t xml:space="preserve">Hotéis, acompanhantes para caminhadas e cemitérios são só alguns exemplos que o setor empresarial oferece ao mercado pet”, informa o professor Sérgio </w:t>
+      </w:r>
+      <w:proofErr w:type="spellStart"/>
+      <w:r>
+        <w:t>Crivelaro</w:t>
+      </w:r>
+      <w:proofErr w:type="spellEnd"/>
+      <w:r>
+        <w:t>.</w:t>
+      </w:r>
+      <w:r>
+        <w:t xml:space="preserve"> </w:t>
+      </w:r>
+      <w:sdt>
+        <w:sdtPr>
+          <w:id w:val="1079556876"/>
+          <w:citation/>
+        </w:sdtPr>
+        <w:sdtContent>
+          <w:r>
+            <w:fldChar w:fldCharType="begin"/>
+          </w:r>
+          <w:r>
+            <w:instrText xml:space="preserve"> CITATION Kar16 \l 1046 </w:instrText>
+          </w:r>
+          <w:r>
+            <w:fldChar w:fldCharType="separate"/>
+          </w:r>
+          <w:r>
+            <w:rPr>
+              <w:noProof/>
+            </w:rPr>
+            <w:t>(Karla Sibro, 2016)</w:t>
+          </w:r>
+          <w:r>
+            <w:fldChar w:fldCharType="end"/>
+          </w:r>
+        </w:sdtContent>
+      </w:sdt>
+    </w:p>
+    <w:p>
+      <w:r>
+        <w:t>O problema é a quantidade de animais abandonados pelo país que também não para de aumentar. A preocupação com esse cenário ruim ocasionou o aumento de entidades e ONGs em prol da defesa da vida animal.</w:t>
+      </w:r>
+      <w:r>
+        <w:t xml:space="preserve"> O professor Sérgio </w:t>
+      </w:r>
+      <w:proofErr w:type="spellStart"/>
+      <w:r>
+        <w:t>Crivelaro</w:t>
+      </w:r>
+      <w:proofErr w:type="spellEnd"/>
+      <w:r>
+        <w:t xml:space="preserve"> ressalta o crescimento do mercado que cresce em torno dos animais domésticos, e fala também sobre a oportunidade de startups e empresas já inseridas no mercado aproveitarem o momento para exercerem funções de cidadania e ainda alavancarem nos negócios. </w:t>
+      </w:r>
+      <w:r>
+        <w:t xml:space="preserve">“No caso exposto, é evidente que os problemas </w:t>
+      </w:r>
+      <w:r>
+        <w:lastRenderedPageBreak/>
+        <w:t xml:space="preserve">demandam solução integrada. As pessoas que atuam no poder público, em empresas privadas e sociedade civil organizada podem exercitar a cidadania naquilo que o ambiente empresarial convencionou designar como responsabilidade ambiental e social. Está aí uma ótima oportunidade de empreendedorismo para a criação de novas empresas de serviços e produtos que contribuam com a demanda do mundo pet, que protejam contra os maus tratos e auxiliem na diminuição do abandono de animais. </w:t>
+      </w:r>
+    </w:p>
+    <w:p>
+      <w:r>
+        <w:t>Até mesmo empresas já consolidadas, mesmo que não sejam da área, ao apoiar tais iniciativas terão sua imagem associada de forma positiva perante os clientes e colaboradores”, relata o professor.</w:t>
+      </w:r>
+      <w:r>
+        <w:t xml:space="preserve"> </w:t>
+      </w:r>
+      <w:sdt>
+        <w:sdtPr>
+          <w:id w:val="-638495561"/>
+          <w:citation/>
+        </w:sdtPr>
+        <w:sdtContent>
+          <w:r>
+            <w:fldChar w:fldCharType="begin"/>
+          </w:r>
+          <w:r>
+            <w:instrText xml:space="preserve"> CITATION Kar16 \l 1046 </w:instrText>
+          </w:r>
+          <w:r>
+            <w:fldChar w:fldCharType="separate"/>
+          </w:r>
+          <w:r>
+            <w:rPr>
+              <w:noProof/>
+            </w:rPr>
+            <w:t>(Karla Sibro, 2016)</w:t>
+          </w:r>
+          <w:r>
+            <w:fldChar w:fldCharType="end"/>
+          </w:r>
+        </w:sdtContent>
+      </w:sdt>
+    </w:p>
+    <w:p>
+      <w:pPr>
+        <w:pStyle w:val="Ttulo2"/>
+      </w:pPr>
+      <w:r>
+        <w:t>Castração de animais</w:t>
+      </w:r>
+    </w:p>
+    <w:p>
+      <w:r>
+        <w:t xml:space="preserve">Muitas pessoas ainda se escandalizam quando o assunto é a castração de animais domésticos. Isso é mais uma prova do quanto a falta de informação afeta no índice de animais abandonados e maltratados pelo Brasil e pelo mundo. Essas pessoas que se espantam, com certeza devem ter se deparado com uma quantidade grande de animais soltos pelas ruas, podendo assim contrair doenças (zoonoses), e consequentemente transmiti-las para nós seres humanos. O que fazer nesse caso? Mantê-los nas ruas, oferecendo risco a população e ao próprio animal? Permitindo ao animal que ele se reproduza, aumentando assim o número de animais abandonados? Ou fazer como em Bogotá, na Colômbia, </w:t>
+      </w:r>
+      <w:r>
+        <w:t>onde o prefeito mandou exterminar todos os animais soltos nas ruas?</w:t>
+      </w:r>
+      <w:r>
+        <w:t xml:space="preserve"> </w:t>
+      </w:r>
+      <w:sdt>
+        <w:sdtPr>
+          <w:id w:val="812916649"/>
+          <w:citation/>
+        </w:sdtPr>
+        <w:sdtContent>
+          <w:r>
+            <w:fldChar w:fldCharType="begin"/>
+          </w:r>
+          <w:r>
+            <w:instrText xml:space="preserve">CITATION Val11 \l 1046 </w:instrText>
+          </w:r>
+          <w:r>
+            <w:fldChar w:fldCharType="separate"/>
+          </w:r>
+          <w:r>
+            <w:rPr>
+              <w:noProof/>
+            </w:rPr>
+            <w:t>(Nenevê, 2011)</w:t>
+          </w:r>
+          <w:r>
+            <w:fldChar w:fldCharType="end"/>
+          </w:r>
+        </w:sdtContent>
+      </w:sdt>
+    </w:p>
+    <w:p>
+      <w:r>
+        <w:t>A prefeitura de todas as cidades do Brasil deveria manter um projeto de serviço de atendimento a animais abandonados, para os cachorros e gatos que são encontrados soltos pelas ruas. Além de fazer um bem para os animais, isso resolveria também um grande problema da saúde pública.</w:t>
+      </w:r>
+      <w:r>
+        <w:t xml:space="preserve"> </w:t>
+      </w:r>
+      <w:r>
+        <w:t>Um povo que não cuida da saúde de seus animais e nem se preocupa com o atual cenário de animais maltratados, não merece respeito algum. A mesma fome, dor, frio que os seres humanos sentem</w:t>
+      </w:r>
+      <w:r>
+        <w:t xml:space="preserve">, os animais abandonados </w:t>
+      </w:r>
+      <w:r>
+        <w:t>também sente</w:t>
+      </w:r>
+      <w:r>
+        <w:t>m</w:t>
+      </w:r>
+      <w:r>
+        <w:t>.</w:t>
+      </w:r>
+      <w:r>
+        <w:t xml:space="preserve"> </w:t>
+      </w:r>
+      <w:sdt>
+        <w:sdtPr>
+          <w:id w:val="1376664649"/>
+          <w:citation/>
+        </w:sdtPr>
+        <w:sdtContent>
+          <w:r>
+            <w:fldChar w:fldCharType="begin"/>
+          </w:r>
+          <w:r>
+            <w:instrText xml:space="preserve">CITATION Val11 \l 1046 </w:instrText>
+          </w:r>
+          <w:r>
+            <w:fldChar w:fldCharType="separate"/>
+          </w:r>
+          <w:r>
+            <w:rPr>
+              <w:noProof/>
+            </w:rPr>
+            <w:t>(Nenevê, 2011)</w:t>
+          </w:r>
+          <w:r>
+            <w:fldChar w:fldCharType="end"/>
+          </w:r>
+        </w:sdtContent>
+      </w:sdt>
+    </w:p>
+    <w:p>
+      <w:pPr>
+        <w:pStyle w:val="Ttulo2"/>
+      </w:pPr>
+      <w:r>
         <w:t>Como melhorar?</w:t>
       </w:r>
     </w:p>
     <w:p>
       <w:r>
-        <w:t xml:space="preserve">Qual seria então a solução para o problema de maus-tratos de animais? Trabalhar nas causas, por meio da castração e a informação da posse responsável. A responsabilidade das pessoas de tratar bem o animal que está adquirindo, e quando for adquirir, seja por compra ou por adoção, ter a certeza de que está tomando a decisão correta, e que há viabilidade para receber o animal na residência. Adquirir um animal não é apenas leva-lo para casa, brincar e dar comida, antes de tomar a decisão de ter um é necessário pensar, analisar, se informar a respeito de raças, cuidados, gastos, espaço, tempo, tamanho, etc. Ser prudente na decisão de ter ou não um animal é a melhor indicação para não colocar em risco a vida dos </w:t>
-      </w:r>
-      <w:proofErr w:type="gramStart"/>
-      <w:r>
-        <w:t>animais.</w:t>
-      </w:r>
-      <w:proofErr w:type="gramEnd"/>
+        <w:t xml:space="preserve">Qual seria então a solução para o problema de maus-tratos de animais? Trabalhar nas causas, por meio da castração e a informação da posse responsável. A responsabilidade das pessoas de tratar bem o animal que está adquirindo, e </w:t>
+      </w:r>
+      <w:r>
+        <w:lastRenderedPageBreak/>
+        <w:t>quando for adquirir, seja por compra ou por adoção, ter a certeza de que está tomando a decisão correta, e que há viabilidade para receber o animal na residência. Adquirir um animal não é apenas leva-lo para casa, brincar e dar comida, antes de tomar a decisão de ter um é necessário pensar, analisar, se informar a respeito de raças, cuidados, gastos, espaço, tempo, tamanho, etc. Ser prudente na decisão de ter ou não um animal é a melhor indicação para não colocar em risco a vida dos animais.</w:t>
+      </w:r>
       <w:sdt>
         <w:sdtPr>
           <w:id w:val="416985586"/>
           <w:citation/>
         </w:sdtPr>
+        <w:sdtEndPr/>
         <w:sdtContent>
           <w:r>
             <w:fldChar w:fldCharType="begin"/>
           </w:r>
           <w:r>
-            <w:instrText xml:space="preserve"> CITATION Jer14 \l 1046 </w:instrText>
+            <w:instrText xml:space="preserve">CITATION Jer14 \l 1046 </w:instrText>
           </w:r>
           <w:r>
             <w:fldChar w:fldCharType="separate"/>
@@ -1009,8 +1179,15 @@
     </w:p>
     <w:p>
       <w:pPr>
+        <w:ind w:firstLine="0"/>
         <w:jc w:val="left"/>
       </w:pPr>
+      <w:r>
+        <w:tab/>
+      </w:r>
+      <w:r>
+        <w:t xml:space="preserve"> </w:t>
+      </w:r>
     </w:p>
     <w:sectPr>
       <w:pgSz w:w="11906" w:h="16838"/>
@@ -1023,8 +1200,8 @@
 </file>
 
 <file path=word/numbering.xml><?xml version="1.0" encoding="utf-8"?>
-<w:numbering xmlns:wpc="http://schemas.microsoft.com/office/word/2010/wordprocessingCanvas" xmlns:mc="http://schemas.openxmlformats.org/markup-compatibility/2006" xmlns:o="urn:schemas-microsoft-com:office:office" xmlns:r="http://schemas.openxmlformats.org/officeDocument/2006/relationships" xmlns:m="http://schemas.openxmlformats.org/officeDocument/2006/math" xmlns:v="urn:schemas-microsoft-com:vml" xmlns:wp14="http://schemas.microsoft.com/office/word/2010/wordprocessingDrawing" xmlns:wp="http://schemas.openxmlformats.org/drawingml/2006/wordprocessingDrawing" xmlns:w10="urn:schemas-microsoft-com:office:word" xmlns:w="http://schemas.openxmlformats.org/wordprocessingml/2006/main" xmlns:w14="http://schemas.microsoft.com/office/word/2010/wordml" xmlns:wpg="http://schemas.microsoft.com/office/word/2010/wordprocessingGroup" xmlns:wpi="http://schemas.microsoft.com/office/word/2010/wordprocessingInk" xmlns:wne="http://schemas.microsoft.com/office/word/2006/wordml" xmlns:wps="http://schemas.microsoft.com/office/word/2010/wordprocessingShape" mc:Ignorable="w14 wp14">
-  <w:abstractNum w:abstractNumId="0">
+<w:numbering xmlns:wpc="http://schemas.microsoft.com/office/word/2010/wordprocessingCanvas" xmlns:cx="http://schemas.microsoft.com/office/drawing/2014/chartex" xmlns:cx1="http://schemas.microsoft.com/office/drawing/2015/9/8/chartex" xmlns:cx2="http://schemas.microsoft.com/office/drawing/2015/10/21/chartex" xmlns:mc="http://schemas.openxmlformats.org/markup-compatibility/2006" xmlns:o="urn:schemas-microsoft-com:office:office" xmlns:r="http://schemas.openxmlformats.org/officeDocument/2006/relationships" xmlns:m="http://schemas.openxmlformats.org/officeDocument/2006/math" xmlns:v="urn:schemas-microsoft-com:vml" xmlns:wp14="http://schemas.microsoft.com/office/word/2010/wordprocessingDrawing" xmlns:wp="http://schemas.openxmlformats.org/drawingml/2006/wordprocessingDrawing" xmlns:w10="urn:schemas-microsoft-com:office:word" xmlns:w="http://schemas.openxmlformats.org/wordprocessingml/2006/main" xmlns:w14="http://schemas.microsoft.com/office/word/2010/wordml" xmlns:w15="http://schemas.microsoft.com/office/word/2012/wordml" xmlns:w16se="http://schemas.microsoft.com/office/word/2015/wordml/symex" xmlns:wpg="http://schemas.microsoft.com/office/word/2010/wordprocessingGroup" xmlns:wpi="http://schemas.microsoft.com/office/word/2010/wordprocessingInk" xmlns:wne="http://schemas.microsoft.com/office/word/2006/wordml" xmlns:wps="http://schemas.microsoft.com/office/word/2010/wordprocessingShape" mc:Ignorable="w14 w15 w16se wp14">
+  <w:abstractNum w:abstractNumId="0" w15:restartNumberingAfterBreak="0">
     <w:nsid w:val="34F85A86"/>
     <w:multiLevelType w:val="hybridMultilevel"/>
     <w:tmpl w:val="090C5056"/>
@@ -1114,7 +1291,7 @@
       </w:pPr>
     </w:lvl>
   </w:abstractNum>
-  <w:abstractNum w:abstractNumId="1">
+  <w:abstractNum w:abstractNumId="1" w15:restartNumberingAfterBreak="0">
     <w:nsid w:val="468B7654"/>
     <w:multiLevelType w:val="hybridMultilevel"/>
     <w:tmpl w:val="6F46642E"/>
@@ -1211,7 +1388,7 @@
 </file>
 
 <file path=word/styles.xml><?xml version="1.0" encoding="utf-8"?>
-<w:styles xmlns:mc="http://schemas.openxmlformats.org/markup-compatibility/2006" xmlns:r="http://schemas.openxmlformats.org/officeDocument/2006/relationships" xmlns:w="http://schemas.openxmlformats.org/wordprocessingml/2006/main" xmlns:w14="http://schemas.microsoft.com/office/word/2010/wordml" mc:Ignorable="w14">
+<w:styles xmlns:mc="http://schemas.openxmlformats.org/markup-compatibility/2006" xmlns:r="http://schemas.openxmlformats.org/officeDocument/2006/relationships" xmlns:w="http://schemas.openxmlformats.org/wordprocessingml/2006/main" xmlns:w14="http://schemas.microsoft.com/office/word/2010/wordml" xmlns:w15="http://schemas.microsoft.com/office/word/2012/wordml" xmlns:w16se="http://schemas.microsoft.com/office/word/2015/wordml/symex" mc:Ignorable="w14 w15 w16se">
   <w:docDefaults>
     <w:rPrDefault>
       <w:rPr>
@@ -1227,457 +1404,379 @@
       </w:pPr>
     </w:pPrDefault>
   </w:docDefaults>
-  <w:latentStyles w:defLockedState="0" w:defUIPriority="99" w:defSemiHidden="1" w:defUnhideWhenUsed="1" w:defQFormat="0" w:count="267">
-    <w:lsdException w:name="Normal" w:semiHidden="0" w:uiPriority="0" w:unhideWhenUsed="0" w:qFormat="1"/>
-    <w:lsdException w:name="heading 1" w:semiHidden="0" w:uiPriority="9" w:unhideWhenUsed="0" w:qFormat="1"/>
-    <w:lsdException w:name="heading 2" w:uiPriority="9" w:qFormat="1"/>
-    <w:lsdException w:name="heading 3" w:uiPriority="9" w:qFormat="1"/>
-    <w:lsdException w:name="heading 4" w:uiPriority="9" w:qFormat="1"/>
-    <w:lsdException w:name="heading 5" w:uiPriority="9" w:qFormat="1"/>
-    <w:lsdException w:name="heading 6" w:uiPriority="9" w:qFormat="1"/>
-    <w:lsdException w:name="heading 7" w:uiPriority="9" w:qFormat="1"/>
-    <w:lsdException w:name="heading 8" w:uiPriority="9" w:qFormat="1"/>
-    <w:lsdException w:name="heading 9" w:uiPriority="9" w:qFormat="1"/>
-    <w:lsdException w:name="toc 1" w:uiPriority="39"/>
-    <w:lsdException w:name="toc 2" w:uiPriority="39"/>
-    <w:lsdException w:name="toc 3" w:uiPriority="39"/>
-    <w:lsdException w:name="toc 4" w:uiPriority="39"/>
-    <w:lsdException w:name="toc 5" w:uiPriority="39"/>
-    <w:lsdException w:name="toc 6" w:uiPriority="39"/>
-    <w:lsdException w:name="toc 7" w:uiPriority="39"/>
-    <w:lsdException w:name="toc 8" w:uiPriority="39"/>
-    <w:lsdException w:name="toc 9" w:uiPriority="39"/>
-    <w:lsdException w:name="caption" w:uiPriority="35" w:qFormat="1"/>
-    <w:lsdException w:name="Title" w:semiHidden="0" w:uiPriority="10" w:unhideWhenUsed="0" w:qFormat="1"/>
-    <w:lsdException w:name="Default Paragraph Font" w:uiPriority="1"/>
-    <w:lsdException w:name="Subtitle" w:semiHidden="0" w:uiPriority="11" w:unhideWhenUsed="0" w:qFormat="1"/>
-    <w:lsdException w:name="Strong" w:semiHidden="0" w:uiPriority="22" w:unhideWhenUsed="0" w:qFormat="1"/>
-    <w:lsdException w:name="Emphasis" w:semiHidden="0" w:uiPriority="20" w:unhideWhenUsed="0" w:qFormat="1"/>
-    <w:lsdException w:name="Table Grid" w:semiHidden="0" w:uiPriority="39" w:unhideWhenUsed="0"/>
-    <w:lsdException w:name="Placeholder Text" w:unhideWhenUsed="0"/>
-    <w:lsdException w:name="No Spacing" w:semiHidden="0" w:uiPriority="1" w:unhideWhenUsed="0" w:qFormat="1"/>
-    <w:lsdException w:name="Light Shading" w:semiHidden="0" w:uiPriority="60" w:unhideWhenUsed="0"/>
-    <w:lsdException w:name="Light List" w:semiHidden="0" w:uiPriority="61" w:unhideWhenUsed="0"/>
-    <w:lsdException w:name="Light Grid" w:semiHidden="0" w:uiPriority="62" w:unhideWhenUsed="0"/>
-    <w:lsdException w:name="Medium Shading 1" w:semiHidden="0" w:uiPriority="63" w:unhideWhenUsed="0"/>
-    <w:lsdException w:name="Medium Shading 2" w:semiHidden="0" w:uiPriority="64" w:unhideWhenUsed="0"/>
-    <w:lsdException w:name="Medium List 1" w:semiHidden="0" w:uiPriority="65" w:unhideWhenUsed="0"/>
-    <w:lsdException w:name="Medium List 2" w:semiHidden="0" w:uiPriority="66" w:unhideWhenUsed="0"/>
-    <w:lsdException w:name="Medium Grid 1" w:semiHidden="0" w:uiPriority="67" w:unhideWhenUsed="0"/>
-    <w:lsdException w:name="Medium Grid 2" w:semiHidden="0" w:uiPriority="68" w:unhideWhenUsed="0"/>
-    <w:lsdException w:name="Medium Grid 3" w:semiHidden="0" w:uiPriority="69" w:unhideWhenUsed="0"/>
-    <w:lsdException w:name="Dark List" w:semiHidden="0" w:uiPriority="70" w:unhideWhenUsed="0"/>
-    <w:lsdException w:name="Colorful Shading" w:semiHidden="0" w:uiPriority="71" w:unhideWhenUsed="0"/>
-    <w:lsdException w:name="Colorful List" w:semiHidden="0" w:uiPriority="72" w:unhideWhenUsed="0"/>
-    <w:lsdException w:name="Colorful Grid" w:semiHidden="0" w:uiPriority="73" w:unhideWhenUsed="0"/>
-    <w:lsdException w:name="Light Shading Accent 1" w:semiHidden="0" w:uiPriority="60" w:unhideWhenUsed="0"/>
-    <w:lsdException w:name="Light List Accent 1" w:semiHidden="0" w:uiPriority="61" w:unhideWhenUsed="0"/>
-    <w:lsdException w:name="Light Grid Accent 1" w:semiHidden="0" w:uiPriority="62" w:unhideWhenUsed="0"/>
-    <w:lsdException w:name="Medium Shading 1 Accent 1" w:semiHidden="0" w:uiPriority="63" w:unhideWhenUsed="0"/>
-    <w:lsdException w:name="Medium Shading 2 Accent 1" w:semiHidden="0" w:uiPriority="64" w:unhideWhenUsed="0"/>
-    <w:lsdException w:name="Medium List 1 Accent 1" w:semiHidden="0" w:uiPriority="65" w:unhideWhenUsed="0"/>
-    <w:lsdException w:name="Revision" w:unhideWhenUsed="0"/>
-    <w:lsdException w:name="List Paragraph" w:semiHidden="0" w:uiPriority="34" w:unhideWhenUsed="0" w:qFormat="1"/>
-    <w:lsdException w:name="Quote" w:semiHidden="0" w:uiPriority="29" w:unhideWhenUsed="0" w:qFormat="1"/>
-    <w:lsdException w:name="Intense Quote" w:semiHidden="0" w:uiPriority="30" w:unhideWhenUsed="0" w:qFormat="1"/>
-    <w:lsdException w:name="Medium List 2 Accent 1" w:semiHidden="0" w:uiPriority="66" w:unhideWhenUsed="0"/>
-    <w:lsdException w:name="Medium Grid 1 Accent 1" w:semiHidden="0" w:uiPriority="67" w:unhideWhenUsed="0"/>
-    <w:lsdException w:name="Medium Grid 2 Accent 1" w:semiHidden="0" w:uiPriority="68" w:unhideWhenUsed="0"/>
-    <w:lsdException w:name="Medium Grid 3 Accent 1" w:semiHidden="0" w:uiPriority="69" w:unhideWhenUsed="0"/>
-    <w:lsdException w:name="Dark List Accent 1" w:semiHidden="0" w:uiPriority="70" w:unhideWhenUsed="0"/>
-    <w:lsdException w:name="Colorful Shading Accent 1" w:semiHidden="0" w:uiPriority="71" w:unhideWhenUsed="0"/>
-    <w:lsdException w:name="Colorful List Accent 1" w:semiHidden="0" w:uiPriority="72" w:unhideWhenUsed="0"/>
-    <w:lsdException w:name="Colorful Grid Accent 1" w:semiHidden="0" w:uiPriority="73" w:unhideWhenUsed="0"/>
-    <w:lsdException w:name="Light Shading Accent 2" w:semiHidden="0" w:uiPriority="60" w:unhideWhenUsed="0"/>
-    <w:lsdException w:name="Light List Accent 2" w:semiHidden="0" w:uiPriority="61" w:unhideWhenUsed="0"/>
-    <w:lsdException w:name="Light Grid Accent 2" w:semiHidden="0" w:uiPriority="62" w:unhideWhenUsed="0"/>
-    <w:lsdException w:name="Medium Shading 1 Accent 2" w:semiHidden="0" w:uiPriority="63" w:unhideWhenUsed="0"/>
-    <w:lsdException w:name="Medium Shading 2 Accent 2" w:semiHidden="0" w:uiPriority="64" w:unhideWhenUsed="0"/>
-    <w:lsdException w:name="Medium List 1 Accent 2" w:semiHidden="0" w:uiPriority="65" w:unhideWhenUsed="0"/>
-    <w:lsdException w:name="Medium List 2 Accent 2" w:semiHidden="0" w:uiPriority="66" w:unhideWhenUsed="0"/>
-    <w:lsdException w:name="Medium Grid 1 Accent 2" w:semiHidden="0" w:uiPriority="67" w:unhideWhenUsed="0"/>
-    <w:lsdException w:name="Medium Grid 2 Accent 2" w:semiHidden="0" w:uiPriority="68" w:unhideWhenUsed="0"/>
-    <w:lsdException w:name="Medium Grid 3 Accent 2" w:semiHidden="0" w:uiPriority="69" w:unhideWhenUsed="0"/>
-    <w:lsdException w:name="Dark List Accent 2" w:semiHidden="0" w:uiPriority="70" w:unhideWhenUsed="0"/>
-    <w:lsdException w:name="Colorful Shading Accent 2" w:semiHidden="0" w:uiPriority="71" w:unhideWhenUsed="0"/>
-    <w:lsdException w:name="Colorful List Accent 2" w:semiHidden="0" w:uiPriority="72" w:unhideWhenUsed="0"/>
-    <w:lsdException w:name="Colorful Grid Accent 2" w:semiHidden="0" w:uiPriority="73" w:unhideWhenUsed="0"/>
-    <w:lsdException w:name="Light Shading Accent 3" w:semiHidden="0" w:uiPriority="60" w:unhideWhenUsed="0"/>
-    <w:lsdException w:name="Light List Accent 3" w:semiHidden="0" w:uiPriority="61" w:unhideWhenUsed="0"/>
-    <w:lsdException w:name="Light Grid Accent 3" w:semiHidden="0" w:uiPriority="62" w:unhideWhenUsed="0"/>
-    <w:lsdException w:name="Medium Shading 1 Accent 3" w:semiHidden="0" w:uiPriority="63" w:unhideWhenUsed="0"/>
-    <w:lsdException w:name="Medium Shading 2 Accent 3" w:semiHidden="0" w:uiPriority="64" w:unhideWhenUsed="0"/>
-    <w:lsdException w:name="Medium List 1 Accent 3" w:semiHidden="0" w:uiPriority="65" w:unhideWhenUsed="0"/>
-    <w:lsdException w:name="Medium List 2 Accent 3" w:semiHidden="0" w:uiPriority="66" w:unhideWhenUsed="0"/>
-    <w:lsdException w:name="Medium Grid 1 Accent 3" w:semiHidden="0" w:uiPriority="67" w:unhideWhenUsed="0"/>
-    <w:lsdException w:name="Medium Grid 2 Accent 3" w:semiHidden="0" w:uiPriority="68" w:unhideWhenUsed="0"/>
-    <w:lsdException w:name="Medium Grid 3 Accent 3" w:semiHidden="0" w:uiPriority="69" w:unhideWhenUsed="0"/>
-    <w:lsdException w:name="Dark List Accent 3" w:semiHidden="0" w:uiPriority="70" w:unhideWhenUsed="0"/>
-    <w:lsdException w:name="Colorful Shading Accent 3" w:semiHidden="0" w:uiPriority="71" w:unhideWhenUsed="0"/>
-    <w:lsdException w:name="Colorful List Accent 3" w:semiHidden="0" w:uiPriority="72" w:unhideWhenUsed="0"/>
-    <w:lsdException w:name="Colorful Grid Accent 3" w:semiHidden="0" w:uiPriority="73" w:unhideWhenUsed="0"/>
-    <w:lsdException w:name="Light Shading Accent 4" w:semiHidden="0" w:uiPriority="60" w:unhideWhenUsed="0"/>
-    <w:lsdException w:name="Light List Accent 4" w:semiHidden="0" w:uiPriority="61" w:unhideWhenUsed="0"/>
-    <w:lsdException w:name="Light Grid Accent 4" w:semiHidden="0" w:uiPriority="62" w:unhideWhenUsed="0"/>
-    <w:lsdException w:name="Medium Shading 1 Accent 4" w:semiHidden="0" w:uiPriority="63" w:unhideWhenUsed="0"/>
-    <w:lsdException w:name="Medium Shading 2 Accent 4" w:semiHidden="0" w:uiPriority="64" w:unhideWhenUsed="0"/>
-    <w:lsdException w:name="Medium List 1 Accent 4" w:semiHidden="0" w:uiPriority="65" w:unhideWhenUsed="0"/>
-    <w:lsdException w:name="Medium List 2 Accent 4" w:semiHidden="0" w:uiPriority="66" w:unhideWhenUsed="0"/>
-    <w:lsdException w:name="Medium Grid 1 Accent 4" w:semiHidden="0" w:uiPriority="67" w:unhideWhenUsed="0"/>
-    <w:lsdException w:name="Medium Grid 2 Accent 4" w:semiHidden="0" w:uiPriority="68" w:unhideWhenUsed="0"/>
-    <w:lsdException w:name="Medium Grid 3 Accent 4" w:semiHidden="0" w:uiPriority="69" w:unhideWhenUsed="0"/>
-    <w:lsdException w:name="Dark List Accent 4" w:semiHidden="0" w:uiPriority="70" w:unhideWhenUsed="0"/>
-    <w:lsdException w:name="Colorful Shading Accent 4" w:semiHidden="0" w:uiPriority="71" w:unhideWhenUsed="0"/>
-    <w:lsdException w:name="Colorful List Accent 4" w:semiHidden="0" w:uiPriority="72" w:unhideWhenUsed="0"/>
-    <w:lsdException w:name="Colorful Grid Accent 4" w:semiHidden="0" w:uiPriority="73" w:unhideWhenUsed="0"/>
-    <w:lsdException w:name="Light Shading Accent 5" w:semiHidden="0" w:uiPriority="60" w:unhideWhenUsed="0"/>
-    <w:lsdException w:name="Light List Accent 5" w:semiHidden="0" w:uiPriority="61" w:unhideWhenUsed="0"/>
-    <w:lsdException w:name="Light Grid Accent 5" w:semiHidden="0" w:uiPriority="62" w:unhideWhenUsed="0"/>
-    <w:lsdException w:name="Medium Shading 1 Accent 5" w:semiHidden="0" w:uiPriority="63" w:unhideWhenUsed="0"/>
-    <w:lsdException w:name="Medium Shading 2 Accent 5" w:semiHidden="0" w:uiPriority="64" w:unhideWhenUsed="0"/>
-    <w:lsdException w:name="Medium List 1 Accent 5" w:semiHidden="0" w:uiPriority="65" w:unhideWhenUsed="0"/>
-    <w:lsdException w:name="Medium List 2 Accent 5" w:semiHidden="0" w:uiPriority="66" w:unhideWhenUsed="0"/>
-    <w:lsdException w:name="Medium Grid 1 Accent 5" w:semiHidden="0" w:uiPriority="67" w:unhideWhenUsed="0"/>
-    <w:lsdException w:name="Medium Grid 2 Accent 5" w:semiHidden="0" w:uiPriority="68" w:unhideWhenUsed="0"/>
-    <w:lsdException w:name="Medium Grid 3 Accent 5" w:semiHidden="0" w:uiPriority="69" w:unhideWhenUsed="0"/>
-    <w:lsdException w:name="Dark List Accent 5" w:semiHidden="0" w:uiPriority="70" w:unhideWhenUsed="0"/>
-    <w:lsdException w:name="Colorful Shading Accent 5" w:semiHidden="0" w:uiPriority="71" w:unhideWhenUsed="0"/>
-    <w:lsdException w:name="Colorful List Accent 5" w:semiHidden="0" w:uiPriority="72" w:unhideWhenUsed="0"/>
-    <w:lsdException w:name="Colorful Grid Accent 5" w:semiHidden="0" w:uiPriority="73" w:unhideWhenUsed="0"/>
-    <w:lsdException w:name="Light Shading Accent 6" w:semiHidden="0" w:uiPriority="60" w:unhideWhenUsed="0"/>
-    <w:lsdException w:name="Light List Accent 6" w:semiHidden="0" w:uiPriority="61" w:unhideWhenUsed="0"/>
-    <w:lsdException w:name="Light Grid Accent 6" w:semiHidden="0" w:uiPriority="62" w:unhideWhenUsed="0"/>
-    <w:lsdException w:name="Medium Shading 1 Accent 6" w:semiHidden="0" w:uiPriority="63" w:unhideWhenUsed="0"/>
-    <w:lsdException w:name="Medium Shading 2 Accent 6" w:semiHidden="0" w:uiPriority="64" w:unhideWhenUsed="0"/>
-    <w:lsdException w:name="Medium List 1 Accent 6" w:semiHidden="0" w:uiPriority="65" w:unhideWhenUsed="0"/>
-    <w:lsdException w:name="Medium List 2 Accent 6" w:semiHidden="0" w:uiPriority="66" w:unhideWhenUsed="0"/>
-    <w:lsdException w:name="Medium Grid 1 Accent 6" w:semiHidden="0" w:uiPriority="67" w:unhideWhenUsed="0"/>
-    <w:lsdException w:name="Medium Grid 2 Accent 6" w:semiHidden="0" w:uiPriority="68" w:unhideWhenUsed="0"/>
-    <w:lsdException w:name="Medium Grid 3 Accent 6" w:semiHidden="0" w:uiPriority="69" w:unhideWhenUsed="0"/>
-    <w:lsdException w:name="Dark List Accent 6" w:semiHidden="0" w:uiPriority="70" w:unhideWhenUsed="0"/>
-    <w:lsdException w:name="Colorful Shading Accent 6" w:semiHidden="0" w:uiPriority="71" w:unhideWhenUsed="0"/>
-    <w:lsdException w:name="Colorful List Accent 6" w:semiHidden="0" w:uiPriority="72" w:unhideWhenUsed="0"/>
-    <w:lsdException w:name="Colorful Grid Accent 6" w:semiHidden="0" w:uiPriority="73" w:unhideWhenUsed="0"/>
-    <w:lsdException w:name="Subtle Emphasis" w:semiHidden="0" w:uiPriority="19" w:unhideWhenUsed="0" w:qFormat="1"/>
-    <w:lsdException w:name="Intense Emphasis" w:semiHidden="0" w:uiPriority="21" w:unhideWhenUsed="0" w:qFormat="1"/>
-    <w:lsdException w:name="Subtle Reference" w:semiHidden="0" w:uiPriority="31" w:unhideWhenUsed="0" w:qFormat="1"/>
-    <w:lsdException w:name="Intense Reference" w:semiHidden="0" w:uiPriority="32" w:unhideWhenUsed="0" w:qFormat="1"/>
-    <w:lsdException w:name="Book Title" w:semiHidden="0" w:uiPriority="33" w:unhideWhenUsed="0" w:qFormat="1"/>
-    <w:lsdException w:name="Bibliography" w:uiPriority="37"/>
-    <w:lsdException w:name="TOC Heading" w:uiPriority="39" w:qFormat="1"/>
-  </w:latentStyles>
-  <w:style w:type="paragraph" w:default="1" w:styleId="Normal">
-    <w:name w:val="Normal"/>
-    <w:qFormat/>
-    <w:rsid w:val="00B32812"/>
-    <w:pPr>
-      <w:spacing w:after="120" w:line="360" w:lineRule="auto"/>
-      <w:ind w:firstLine="709"/>
-      <w:jc w:val="both"/>
-    </w:pPr>
-    <w:rPr>
-      <w:rFonts w:ascii="Arial" w:hAnsi="Arial"/>
-      <w:sz w:val="24"/>
-    </w:rPr>
-  </w:style>
-  <w:style w:type="paragraph" w:styleId="Ttulo1">
-    <w:name w:val="heading 1"/>
-    <w:basedOn w:val="Normal"/>
-    <w:next w:val="Normal"/>
-    <w:link w:val="Ttulo1Char"/>
-    <w:uiPriority w:val="9"/>
-    <w:qFormat/>
-    <w:rsid w:val="00735F31"/>
-    <w:pPr>
-      <w:keepNext/>
-      <w:keepLines/>
-      <w:numPr>
-        <w:numId w:val="1"/>
-      </w:numPr>
-      <w:jc w:val="left"/>
-      <w:outlineLvl w:val="0"/>
-    </w:pPr>
-    <w:rPr>
-      <w:rFonts w:eastAsiaTheme="majorEastAsia" w:cstheme="majorBidi"/>
-      <w:b/>
-      <w:caps/>
-      <w:szCs w:val="32"/>
-    </w:rPr>
-  </w:style>
-  <w:style w:type="paragraph" w:styleId="Ttulo2">
-    <w:name w:val="heading 2"/>
-    <w:basedOn w:val="Normal"/>
-    <w:next w:val="Normal"/>
-    <w:link w:val="Ttulo2Char"/>
-    <w:uiPriority w:val="9"/>
-    <w:unhideWhenUsed/>
-    <w:qFormat/>
-    <w:rsid w:val="00735F31"/>
-    <w:pPr>
-      <w:keepNext/>
-      <w:keepLines/>
-      <w:numPr>
-        <w:numId w:val="2"/>
-      </w:numPr>
-      <w:jc w:val="left"/>
-      <w:outlineLvl w:val="1"/>
-    </w:pPr>
-    <w:rPr>
-      <w:rFonts w:eastAsiaTheme="majorEastAsia" w:cstheme="majorBidi"/>
-      <w:b/>
-      <w:szCs w:val="26"/>
-    </w:rPr>
-  </w:style>
-  <w:style w:type="character" w:default="1" w:styleId="Fontepargpadro">
-    <w:name w:val="Default Paragraph Font"/>
-    <w:uiPriority w:val="1"/>
-    <w:semiHidden/>
-    <w:unhideWhenUsed/>
-  </w:style>
-  <w:style w:type="table" w:default="1" w:styleId="Tabelanormal">
-    <w:name w:val="Normal Table"/>
-    <w:uiPriority w:val="99"/>
-    <w:semiHidden/>
-    <w:unhideWhenUsed/>
-    <w:tblPr>
-      <w:tblInd w:w="0" w:type="dxa"/>
-      <w:tblCellMar>
-        <w:top w:w="0" w:type="dxa"/>
-        <w:left w:w="108" w:type="dxa"/>
-        <w:bottom w:w="0" w:type="dxa"/>
-        <w:right w:w="108" w:type="dxa"/>
-      </w:tblCellMar>
-    </w:tblPr>
-  </w:style>
-  <w:style w:type="numbering" w:default="1" w:styleId="Semlista">
-    <w:name w:val="No List"/>
-    <w:uiPriority w:val="99"/>
-    <w:semiHidden/>
-    <w:unhideWhenUsed/>
-  </w:style>
-  <w:style w:type="character" w:customStyle="1" w:styleId="Ttulo1Char">
-    <w:name w:val="Título 1 Char"/>
-    <w:basedOn w:val="Fontepargpadro"/>
-    <w:link w:val="Ttulo1"/>
-    <w:uiPriority w:val="9"/>
-    <w:rsid w:val="00735F31"/>
-    <w:rPr>
-      <w:rFonts w:ascii="Arial" w:eastAsiaTheme="majorEastAsia" w:hAnsi="Arial" w:cstheme="majorBidi"/>
-      <w:b/>
-      <w:caps/>
-      <w:sz w:val="24"/>
-      <w:szCs w:val="32"/>
-    </w:rPr>
-  </w:style>
-  <w:style w:type="character" w:customStyle="1" w:styleId="Ttulo2Char">
-    <w:name w:val="Título 2 Char"/>
-    <w:basedOn w:val="Fontepargpadro"/>
-    <w:link w:val="Ttulo2"/>
-    <w:uiPriority w:val="9"/>
-    <w:rsid w:val="00735F31"/>
-    <w:rPr>
-      <w:rFonts w:ascii="Arial" w:eastAsiaTheme="majorEastAsia" w:hAnsi="Arial" w:cstheme="majorBidi"/>
-      <w:b/>
-      <w:sz w:val="24"/>
-      <w:szCs w:val="26"/>
-    </w:rPr>
-  </w:style>
-  <w:style w:type="paragraph" w:styleId="Bibliografia">
-    <w:name w:val="Bibliography"/>
-    <w:basedOn w:val="Normal"/>
-    <w:next w:val="Normal"/>
-    <w:uiPriority w:val="37"/>
-    <w:unhideWhenUsed/>
-    <w:rsid w:val="00323602"/>
-  </w:style>
-  <w:style w:type="paragraph" w:styleId="Textodebalo">
-    <w:name w:val="Balloon Text"/>
-    <w:basedOn w:val="Normal"/>
-    <w:link w:val="TextodebaloChar"/>
-    <w:uiPriority w:val="99"/>
-    <w:semiHidden/>
-    <w:unhideWhenUsed/>
-    <w:rsid w:val="00A02FF2"/>
-    <w:pPr>
-      <w:spacing w:after="0" w:line="240" w:lineRule="auto"/>
-    </w:pPr>
-    <w:rPr>
-      <w:rFonts w:ascii="Tahoma" w:hAnsi="Tahoma" w:cs="Tahoma"/>
-      <w:sz w:val="16"/>
-      <w:szCs w:val="16"/>
-    </w:rPr>
-  </w:style>
-  <w:style w:type="character" w:customStyle="1" w:styleId="TextodebaloChar">
-    <w:name w:val="Texto de balão Char"/>
-    <w:basedOn w:val="Fontepargpadro"/>
-    <w:link w:val="Textodebalo"/>
-    <w:uiPriority w:val="99"/>
-    <w:semiHidden/>
-    <w:rsid w:val="00A02FF2"/>
-    <w:rPr>
-      <w:rFonts w:ascii="Tahoma" w:hAnsi="Tahoma" w:cs="Tahoma"/>
-      <w:sz w:val="16"/>
-      <w:szCs w:val="16"/>
-    </w:rPr>
-  </w:style>
-</w:styles>
-</file>
-
-<file path=word/stylesWithEffects.xml><?xml version="1.0" encoding="utf-8"?>
-<w:styles xmlns:wpc="http://schemas.microsoft.com/office/word/2010/wordprocessingCanvas" xmlns:mc="http://schemas.openxmlformats.org/markup-compatibility/2006" xmlns:o="urn:schemas-microsoft-com:office:office" xmlns:r="http://schemas.openxmlformats.org/officeDocument/2006/relationships" xmlns:m="http://schemas.openxmlformats.org/officeDocument/2006/math" xmlns:v="urn:schemas-microsoft-com:vml" xmlns:wp14="http://schemas.microsoft.com/office/word/2010/wordprocessingDrawing" xmlns:wp="http://schemas.openxmlformats.org/drawingml/2006/wordprocessingDrawing" xmlns:w10="urn:schemas-microsoft-com:office:word" xmlns:w="http://schemas.openxmlformats.org/wordprocessingml/2006/main" xmlns:w14="http://schemas.microsoft.com/office/word/2010/wordml" xmlns:wpg="http://schemas.microsoft.com/office/word/2010/wordprocessingGroup" xmlns:wpi="http://schemas.microsoft.com/office/word/2010/wordprocessingInk" xmlns:wne="http://schemas.microsoft.com/office/word/2006/wordml" xmlns:wps="http://schemas.microsoft.com/office/word/2010/wordprocessingShape" mc:Ignorable="w14 wp14">
-  <w:docDefaults>
-    <w:rPrDefault>
-      <w:rPr>
-        <w:rFonts w:asciiTheme="minorHAnsi" w:eastAsiaTheme="minorHAnsi" w:hAnsiTheme="minorHAnsi" w:cstheme="minorBidi"/>
-        <w:sz w:val="22"/>
-        <w:szCs w:val="22"/>
-        <w:lang w:val="pt-BR" w:eastAsia="en-US" w:bidi="ar-SA"/>
-      </w:rPr>
-    </w:rPrDefault>
-    <w:pPrDefault>
-      <w:pPr>
-        <w:spacing w:after="160" w:line="259" w:lineRule="auto"/>
-      </w:pPr>
-    </w:pPrDefault>
-  </w:docDefaults>
-  <w:latentStyles w:defLockedState="0" w:defUIPriority="99" w:defSemiHidden="1" w:defUnhideWhenUsed="1" w:defQFormat="0" w:count="267">
-    <w:lsdException w:name="Normal" w:semiHidden="0" w:uiPriority="0" w:unhideWhenUsed="0" w:qFormat="1"/>
-    <w:lsdException w:name="heading 1" w:semiHidden="0" w:uiPriority="9" w:unhideWhenUsed="0" w:qFormat="1"/>
-    <w:lsdException w:name="heading 2" w:uiPriority="9" w:qFormat="1"/>
-    <w:lsdException w:name="heading 3" w:uiPriority="9" w:qFormat="1"/>
-    <w:lsdException w:name="heading 4" w:uiPriority="9" w:qFormat="1"/>
-    <w:lsdException w:name="heading 5" w:uiPriority="9" w:qFormat="1"/>
-    <w:lsdException w:name="heading 6" w:uiPriority="9" w:qFormat="1"/>
-    <w:lsdException w:name="heading 7" w:uiPriority="9" w:qFormat="1"/>
-    <w:lsdException w:name="heading 8" w:uiPriority="9" w:qFormat="1"/>
-    <w:lsdException w:name="heading 9" w:uiPriority="9" w:qFormat="1"/>
-    <w:lsdException w:name="toc 1" w:uiPriority="39"/>
-    <w:lsdException w:name="toc 2" w:uiPriority="39"/>
-    <w:lsdException w:name="toc 3" w:uiPriority="39"/>
-    <w:lsdException w:name="toc 4" w:uiPriority="39"/>
-    <w:lsdException w:name="toc 5" w:uiPriority="39"/>
-    <w:lsdException w:name="toc 6" w:uiPriority="39"/>
-    <w:lsdException w:name="toc 7" w:uiPriority="39"/>
-    <w:lsdException w:name="toc 8" w:uiPriority="39"/>
-    <w:lsdException w:name="toc 9" w:uiPriority="39"/>
-    <w:lsdException w:name="caption" w:uiPriority="35" w:qFormat="1"/>
-    <w:lsdException w:name="Title" w:semiHidden="0" w:uiPriority="10" w:unhideWhenUsed="0" w:qFormat="1"/>
-    <w:lsdException w:name="Default Paragraph Font" w:uiPriority="1"/>
-    <w:lsdException w:name="Subtitle" w:semiHidden="0" w:uiPriority="11" w:unhideWhenUsed="0" w:qFormat="1"/>
-    <w:lsdException w:name="Strong" w:semiHidden="0" w:uiPriority="22" w:unhideWhenUsed="0" w:qFormat="1"/>
-    <w:lsdException w:name="Emphasis" w:semiHidden="0" w:uiPriority="20" w:unhideWhenUsed="0" w:qFormat="1"/>
-    <w:lsdException w:name="Table Grid" w:semiHidden="0" w:uiPriority="39" w:unhideWhenUsed="0"/>
-    <w:lsdException w:name="Placeholder Text" w:unhideWhenUsed="0"/>
-    <w:lsdException w:name="No Spacing" w:semiHidden="0" w:uiPriority="1" w:unhideWhenUsed="0" w:qFormat="1"/>
-    <w:lsdException w:name="Light Shading" w:semiHidden="0" w:uiPriority="60" w:unhideWhenUsed="0"/>
-    <w:lsdException w:name="Light List" w:semiHidden="0" w:uiPriority="61" w:unhideWhenUsed="0"/>
-    <w:lsdException w:name="Light Grid" w:semiHidden="0" w:uiPriority="62" w:unhideWhenUsed="0"/>
-    <w:lsdException w:name="Medium Shading 1" w:semiHidden="0" w:uiPriority="63" w:unhideWhenUsed="0"/>
-    <w:lsdException w:name="Medium Shading 2" w:semiHidden="0" w:uiPriority="64" w:unhideWhenUsed="0"/>
-    <w:lsdException w:name="Medium List 1" w:semiHidden="0" w:uiPriority="65" w:unhideWhenUsed="0"/>
-    <w:lsdException w:name="Medium List 2" w:semiHidden="0" w:uiPriority="66" w:unhideWhenUsed="0"/>
-    <w:lsdException w:name="Medium Grid 1" w:semiHidden="0" w:uiPriority="67" w:unhideWhenUsed="0"/>
-    <w:lsdException w:name="Medium Grid 2" w:semiHidden="0" w:uiPriority="68" w:unhideWhenUsed="0"/>
-    <w:lsdException w:name="Medium Grid 3" w:semiHidden="0" w:uiPriority="69" w:unhideWhenUsed="0"/>
-    <w:lsdException w:name="Dark List" w:semiHidden="0" w:uiPriority="70" w:unhideWhenUsed="0"/>
-    <w:lsdException w:name="Colorful Shading" w:semiHidden="0" w:uiPriority="71" w:unhideWhenUsed="0"/>
-    <w:lsdException w:name="Colorful List" w:semiHidden="0" w:uiPriority="72" w:unhideWhenUsed="0"/>
-    <w:lsdException w:name="Colorful Grid" w:semiHidden="0" w:uiPriority="73" w:unhideWhenUsed="0"/>
-    <w:lsdException w:name="Light Shading Accent 1" w:semiHidden="0" w:uiPriority="60" w:unhideWhenUsed="0"/>
-    <w:lsdException w:name="Light List Accent 1" w:semiHidden="0" w:uiPriority="61" w:unhideWhenUsed="0"/>
-    <w:lsdException w:name="Light Grid Accent 1" w:semiHidden="0" w:uiPriority="62" w:unhideWhenUsed="0"/>
-    <w:lsdException w:name="Medium Shading 1 Accent 1" w:semiHidden="0" w:uiPriority="63" w:unhideWhenUsed="0"/>
-    <w:lsdException w:name="Medium Shading 2 Accent 1" w:semiHidden="0" w:uiPriority="64" w:unhideWhenUsed="0"/>
-    <w:lsdException w:name="Medium List 1 Accent 1" w:semiHidden="0" w:uiPriority="65" w:unhideWhenUsed="0"/>
-    <w:lsdException w:name="Revision" w:unhideWhenUsed="0"/>
-    <w:lsdException w:name="List Paragraph" w:semiHidden="0" w:uiPriority="34" w:unhideWhenUsed="0" w:qFormat="1"/>
-    <w:lsdException w:name="Quote" w:semiHidden="0" w:uiPriority="29" w:unhideWhenUsed="0" w:qFormat="1"/>
-    <w:lsdException w:name="Intense Quote" w:semiHidden="0" w:uiPriority="30" w:unhideWhenUsed="0" w:qFormat="1"/>
-    <w:lsdException w:name="Medium List 2 Accent 1" w:semiHidden="0" w:uiPriority="66" w:unhideWhenUsed="0"/>
-    <w:lsdException w:name="Medium Grid 1 Accent 1" w:semiHidden="0" w:uiPriority="67" w:unhideWhenUsed="0"/>
-    <w:lsdException w:name="Medium Grid 2 Accent 1" w:semiHidden="0" w:uiPriority="68" w:unhideWhenUsed="0"/>
-    <w:lsdException w:name="Medium Grid 3 Accent 1" w:semiHidden="0" w:uiPriority="69" w:unhideWhenUsed="0"/>
-    <w:lsdException w:name="Dark List Accent 1" w:semiHidden="0" w:uiPriority="70" w:unhideWhenUsed="0"/>
-    <w:lsdException w:name="Colorful Shading Accent 1" w:semiHidden="0" w:uiPriority="71" w:unhideWhenUsed="0"/>
-    <w:lsdException w:name="Colorful List Accent 1" w:semiHidden="0" w:uiPriority="72" w:unhideWhenUsed="0"/>
-    <w:lsdException w:name="Colorful Grid Accent 1" w:semiHidden="0" w:uiPriority="73" w:unhideWhenUsed="0"/>
-    <w:lsdException w:name="Light Shading Accent 2" w:semiHidden="0" w:uiPriority="60" w:unhideWhenUsed="0"/>
-    <w:lsdException w:name="Light List Accent 2" w:semiHidden="0" w:uiPriority="61" w:unhideWhenUsed="0"/>
-    <w:lsdException w:name="Light Grid Accent 2" w:semiHidden="0" w:uiPriority="62" w:unhideWhenUsed="0"/>
-    <w:lsdException w:name="Medium Shading 1 Accent 2" w:semiHidden="0" w:uiPriority="63" w:unhideWhenUsed="0"/>
-    <w:lsdException w:name="Medium Shading 2 Accent 2" w:semiHidden="0" w:uiPriority="64" w:unhideWhenUsed="0"/>
-    <w:lsdException w:name="Medium List 1 Accent 2" w:semiHidden="0" w:uiPriority="65" w:unhideWhenUsed="0"/>
-    <w:lsdException w:name="Medium List 2 Accent 2" w:semiHidden="0" w:uiPriority="66" w:unhideWhenUsed="0"/>
-    <w:lsdException w:name="Medium Grid 1 Accent 2" w:semiHidden="0" w:uiPriority="67" w:unhideWhenUsed="0"/>
-    <w:lsdException w:name="Medium Grid 2 Accent 2" w:semiHidden="0" w:uiPriority="68" w:unhideWhenUsed="0"/>
-    <w:lsdException w:name="Medium Grid 3 Accent 2" w:semiHidden="0" w:uiPriority="69" w:unhideWhenUsed="0"/>
-    <w:lsdException w:name="Dark List Accent 2" w:semiHidden="0" w:uiPriority="70" w:unhideWhenUsed="0"/>
-    <w:lsdException w:name="Colorful Shading Accent 2" w:semiHidden="0" w:uiPriority="71" w:unhideWhenUsed="0"/>
-    <w:lsdException w:name="Colorful List Accent 2" w:semiHidden="0" w:uiPriority="72" w:unhideWhenUsed="0"/>
-    <w:lsdException w:name="Colorful Grid Accent 2" w:semiHidden="0" w:uiPriority="73" w:unhideWhenUsed="0"/>
-    <w:lsdException w:name="Light Shading Accent 3" w:semiHidden="0" w:uiPriority="60" w:unhideWhenUsed="0"/>
-    <w:lsdException w:name="Light List Accent 3" w:semiHidden="0" w:uiPriority="61" w:unhideWhenUsed="0"/>
-    <w:lsdException w:name="Light Grid Accent 3" w:semiHidden="0" w:uiPriority="62" w:unhideWhenUsed="0"/>
-    <w:lsdException w:name="Medium Shading 1 Accent 3" w:semiHidden="0" w:uiPriority="63" w:unhideWhenUsed="0"/>
-    <w:lsdException w:name="Medium Shading 2 Accent 3" w:semiHidden="0" w:uiPriority="64" w:unhideWhenUsed="0"/>
-    <w:lsdException w:name="Medium List 1 Accent 3" w:semiHidden="0" w:uiPriority="65" w:unhideWhenUsed="0"/>
-    <w:lsdException w:name="Medium List 2 Accent 3" w:semiHidden="0" w:uiPriority="66" w:unhideWhenUsed="0"/>
-    <w:lsdException w:name="Medium Grid 1 Accent 3" w:semiHidden="0" w:uiPriority="67" w:unhideWhenUsed="0"/>
-    <w:lsdException w:name="Medium Grid 2 Accent 3" w:semiHidden="0" w:uiPriority="68" w:unhideWhenUsed="0"/>
-    <w:lsdException w:name="Medium Grid 3 Accent 3" w:semiHidden="0" w:uiPriority="69" w:unhideWhenUsed="0"/>
-    <w:lsdException w:name="Dark List Accent 3" w:semiHidden="0" w:uiPriority="70" w:unhideWhenUsed="0"/>
-    <w:lsdException w:name="Colorful Shading Accent 3" w:semiHidden="0" w:uiPriority="71" w:unhideWhenUsed="0"/>
-    <w:lsdException w:name="Colorful List Accent 3" w:semiHidden="0" w:uiPriority="72" w:unhideWhenUsed="0"/>
-    <w:lsdException w:name="Colorful Grid Accent 3" w:semiHidden="0" w:uiPriority="73" w:unhideWhenUsed="0"/>
-    <w:lsdException w:name="Light Shading Accent 4" w:semiHidden="0" w:uiPriority="60" w:unhideWhenUsed="0"/>
-    <w:lsdException w:name="Light List Accent 4" w:semiHidden="0" w:uiPriority="61" w:unhideWhenUsed="0"/>
-    <w:lsdException w:name="Light Grid Accent 4" w:semiHidden="0" w:uiPriority="62" w:unhideWhenUsed="0"/>
-    <w:lsdException w:name="Medium Shading 1 Accent 4" w:semiHidden="0" w:uiPriority="63" w:unhideWhenUsed="0"/>
-    <w:lsdException w:name="Medium Shading 2 Accent 4" w:semiHidden="0" w:uiPriority="64" w:unhideWhenUsed="0"/>
-    <w:lsdException w:name="Medium List 1 Accent 4" w:semiHidden="0" w:uiPriority="65" w:unhideWhenUsed="0"/>
-    <w:lsdException w:name="Medium List 2 Accent 4" w:semiHidden="0" w:uiPriority="66" w:unhideWhenUsed="0"/>
-    <w:lsdException w:name="Medium Grid 1 Accent 4" w:semiHidden="0" w:uiPriority="67" w:unhideWhenUsed="0"/>
-    <w:lsdException w:name="Medium Grid 2 Accent 4" w:semiHidden="0" w:uiPriority="68" w:unhideWhenUsed="0"/>
-    <w:lsdException w:name="Medium Grid 3 Accent 4" w:semiHidden="0" w:uiPriority="69" w:unhideWhenUsed="0"/>
-    <w:lsdException w:name="Dark List Accent 4" w:semiHidden="0" w:uiPriority="70" w:unhideWhenUsed="0"/>
-    <w:lsdException w:name="Colorful Shading Accent 4" w:semiHidden="0" w:uiPriority="71" w:unhideWhenUsed="0"/>
-    <w:lsdException w:name="Colorful List Accent 4" w:semiHidden="0" w:uiPriority="72" w:unhideWhenUsed="0"/>
-    <w:lsdException w:name="Colorful Grid Accent 4" w:semiHidden="0" w:uiPriority="73" w:unhideWhenUsed="0"/>
-    <w:lsdException w:name="Light Shading Accent 5" w:semiHidden="0" w:uiPriority="60" w:unhideWhenUsed="0"/>
-    <w:lsdException w:name="Light List Accent 5" w:semiHidden="0" w:uiPriority="61" w:unhideWhenUsed="0"/>
-    <w:lsdException w:name="Light Grid Accent 5" w:semiHidden="0" w:uiPriority="62" w:unhideWhenUsed="0"/>
-    <w:lsdException w:name="Medium Shading 1 Accent 5" w:semiHidden="0" w:uiPriority="63" w:unhideWhenUsed="0"/>
-    <w:lsdException w:name="Medium Shading 2 Accent 5" w:semiHidden="0" w:uiPriority="64" w:unhideWhenUsed="0"/>
-    <w:lsdException w:name="Medium List 1 Accent 5" w:semiHidden="0" w:uiPriority="65" w:unhideWhenUsed="0"/>
-    <w:lsdException w:name="Medium List 2 Accent 5" w:semiHidden="0" w:uiPriority="66" w:unhideWhenUsed="0"/>
-    <w:lsdException w:name="Medium Grid 1 Accent 5" w:semiHidden="0" w:uiPriority="67" w:unhideWhenUsed="0"/>
-    <w:lsdException w:name="Medium Grid 2 Accent 5" w:semiHidden="0" w:uiPriority="68" w:unhideWhenUsed="0"/>
-    <w:lsdException w:name="Medium Grid 3 Accent 5" w:semiHidden="0" w:uiPriority="69" w:unhideWhenUsed="0"/>
-    <w:lsdException w:name="Dark List Accent 5" w:semiHidden="0" w:uiPriority="70" w:unhideWhenUsed="0"/>
-    <w:lsdException w:name="Colorful Shading Accent 5" w:semiHidden="0" w:uiPriority="71" w:unhideWhenUsed="0"/>
-    <w:lsdException w:name="Colorful List Accent 5" w:semiHidden="0" w:uiPriority="72" w:unhideWhenUsed="0"/>
-    <w:lsdException w:name="Colorful Grid Accent 5" w:semiHidden="0" w:uiPriority="73" w:unhideWhenUsed="0"/>
-    <w:lsdException w:name="Light Shading Accent 6" w:semiHidden="0" w:uiPriority="60" w:unhideWhenUsed="0"/>
-    <w:lsdException w:name="Light List Accent 6" w:semiHidden="0" w:uiPriority="61" w:unhideWhenUsed="0"/>
-    <w:lsdException w:name="Light Grid Accent 6" w:semiHidden="0" w:uiPriority="62" w:unhideWhenUsed="0"/>
-    <w:lsdException w:name="Medium Shading 1 Accent 6" w:semiHidden="0" w:uiPriority="63" w:unhideWhenUsed="0"/>
-    <w:lsdException w:name="Medium Shading 2 Accent 6" w:semiHidden="0" w:uiPriority="64" w:unhideWhenUsed="0"/>
-    <w:lsdException w:name="Medium List 1 Accent 6" w:semiHidden="0" w:uiPriority="65" w:unhideWhenUsed="0"/>
-    <w:lsdException w:name="Medium List 2 Accent 6" w:semiHidden="0" w:uiPriority="66" w:unhideWhenUsed="0"/>
-    <w:lsdException w:name="Medium Grid 1 Accent 6" w:semiHidden="0" w:uiPriority="67" w:unhideWhenUsed="0"/>
-    <w:lsdException w:name="Medium Grid 2 Accent 6" w:semiHidden="0" w:uiPriority="68" w:unhideWhenUsed="0"/>
-    <w:lsdException w:name="Medium Grid 3 Accent 6" w:semiHidden="0" w:uiPriority="69" w:unhideWhenUsed="0"/>
-    <w:lsdException w:name="Dark List Accent 6" w:semiHidden="0" w:uiPriority="70" w:unhideWhenUsed="0"/>
-    <w:lsdException w:name="Colorful Shading Accent 6" w:semiHidden="0" w:uiPriority="71" w:unhideWhenUsed="0"/>
-    <w:lsdException w:name="Colorful List Accent 6" w:semiHidden="0" w:uiPriority="72" w:unhideWhenUsed="0"/>
-    <w:lsdException w:name="Colorful Grid Accent 6" w:semiHidden="0" w:uiPriority="73" w:unhideWhenUsed="0"/>
-    <w:lsdException w:name="Subtle Emphasis" w:semiHidden="0" w:uiPriority="19" w:unhideWhenUsed="0" w:qFormat="1"/>
-    <w:lsdException w:name="Intense Emphasis" w:semiHidden="0" w:uiPriority="21" w:unhideWhenUsed="0" w:qFormat="1"/>
-    <w:lsdException w:name="Subtle Reference" w:semiHidden="0" w:uiPriority="31" w:unhideWhenUsed="0" w:qFormat="1"/>
-    <w:lsdException w:name="Intense Reference" w:semiHidden="0" w:uiPriority="32" w:unhideWhenUsed="0" w:qFormat="1"/>
-    <w:lsdException w:name="Book Title" w:semiHidden="0" w:uiPriority="33" w:unhideWhenUsed="0" w:qFormat="1"/>
-    <w:lsdException w:name="Bibliography" w:uiPriority="37"/>
-    <w:lsdException w:name="TOC Heading" w:uiPriority="39" w:qFormat="1"/>
+  <w:latentStyles w:defLockedState="0" w:defUIPriority="99" w:defSemiHidden="0" w:defUnhideWhenUsed="0" w:defQFormat="0" w:count="372">
+    <w:lsdException w:name="Normal" w:uiPriority="0" w:qFormat="1"/>
+    <w:lsdException w:name="heading 1" w:uiPriority="9" w:qFormat="1"/>
+    <w:lsdException w:name="heading 2" w:semiHidden="1" w:uiPriority="9" w:unhideWhenUsed="1" w:qFormat="1"/>
+    <w:lsdException w:name="heading 3" w:semiHidden="1" w:uiPriority="9" w:unhideWhenUsed="1" w:qFormat="1"/>
+    <w:lsdException w:name="heading 4" w:semiHidden="1" w:uiPriority="9" w:unhideWhenUsed="1" w:qFormat="1"/>
+    <w:lsdException w:name="heading 5" w:semiHidden="1" w:uiPriority="9" w:unhideWhenUsed="1" w:qFormat="1"/>
+    <w:lsdException w:name="heading 6" w:semiHidden="1" w:uiPriority="9" w:unhideWhenUsed="1" w:qFormat="1"/>
+    <w:lsdException w:name="heading 7" w:semiHidden="1" w:uiPriority="9" w:unhideWhenUsed="1" w:qFormat="1"/>
+    <w:lsdException w:name="heading 8" w:semiHidden="1" w:uiPriority="9" w:unhideWhenUsed="1" w:qFormat="1"/>
+    <w:lsdException w:name="heading 9" w:semiHidden="1" w:uiPriority="9" w:unhideWhenUsed="1" w:qFormat="1"/>
+    <w:lsdException w:name="index 1" w:semiHidden="1" w:unhideWhenUsed="1"/>
+    <w:lsdException w:name="index 2" w:semiHidden="1" w:unhideWhenUsed="1"/>
+    <w:lsdException w:name="index 3" w:semiHidden="1" w:unhideWhenUsed="1"/>
+    <w:lsdException w:name="index 4" w:semiHidden="1" w:unhideWhenUsed="1"/>
+    <w:lsdException w:name="index 5" w:semiHidden="1" w:unhideWhenUsed="1"/>
+    <w:lsdException w:name="index 6" w:semiHidden="1" w:unhideWhenUsed="1"/>
+    <w:lsdException w:name="index 7" w:semiHidden="1" w:unhideWhenUsed="1"/>
+    <w:lsdException w:name="index 8" w:semiHidden="1" w:unhideWhenUsed="1"/>
+    <w:lsdException w:name="index 9" w:semiHidden="1" w:unhideWhenUsed="1"/>
+    <w:lsdException w:name="toc 1" w:semiHidden="1" w:uiPriority="39" w:unhideWhenUsed="1"/>
+    <w:lsdException w:name="toc 2" w:semiHidden="1" w:uiPriority="39" w:unhideWhenUsed="1"/>
+    <w:lsdException w:name="toc 3" w:semiHidden="1" w:uiPriority="39" w:unhideWhenUsed="1"/>
+    <w:lsdException w:name="toc 4" w:semiHidden="1" w:uiPriority="39" w:unhideWhenUsed="1"/>
+    <w:lsdException w:name="toc 5" w:semiHidden="1" w:uiPriority="39" w:unhideWhenUsed="1"/>
+    <w:lsdException w:name="toc 6" w:semiHidden="1" w:uiPriority="39" w:unhideWhenUsed="1"/>
+    <w:lsdException w:name="toc 7" w:semiHidden="1" w:uiPriority="39" w:unhideWhenUsed="1"/>
+    <w:lsdException w:name="toc 8" w:semiHidden="1" w:uiPriority="39" w:unhideWhenUsed="1"/>
+    <w:lsdException w:name="toc 9" w:semiHidden="1" w:uiPriority="39" w:unhideWhenUsed="1"/>
+    <w:lsdException w:name="Normal Indent" w:semiHidden="1" w:unhideWhenUsed="1"/>
+    <w:lsdException w:name="footnote text" w:semiHidden="1" w:unhideWhenUsed="1"/>
+    <w:lsdException w:name="annotation text" w:semiHidden="1" w:unhideWhenUsed="1"/>
+    <w:lsdException w:name="header" w:semiHidden="1" w:unhideWhenUsed="1"/>
+    <w:lsdException w:name="footer" w:semiHidden="1" w:unhideWhenUsed="1"/>
+    <w:lsdException w:name="index heading" w:semiHidden="1" w:unhideWhenUsed="1"/>
+    <w:lsdException w:name="caption" w:semiHidden="1" w:uiPriority="35" w:unhideWhenUsed="1" w:qFormat="1"/>
+    <w:lsdException w:name="table of figures" w:semiHidden="1" w:unhideWhenUsed="1"/>
+    <w:lsdException w:name="envelope address" w:semiHidden="1" w:unhideWhenUsed="1"/>
+    <w:lsdException w:name="envelope return" w:semiHidden="1" w:unhideWhenUsed="1"/>
+    <w:lsdException w:name="footnote reference" w:semiHidden="1" w:unhideWhenUsed="1"/>
+    <w:lsdException w:name="annotation reference" w:semiHidden="1" w:unhideWhenUsed="1"/>
+    <w:lsdException w:name="line number" w:semiHidden="1" w:unhideWhenUsed="1"/>
+    <w:lsdException w:name="page number" w:semiHidden="1" w:unhideWhenUsed="1"/>
+    <w:lsdException w:name="endnote reference" w:semiHidden="1" w:unhideWhenUsed="1"/>
+    <w:lsdException w:name="endnote text" w:semiHidden="1" w:unhideWhenUsed="1"/>
+    <w:lsdException w:name="table of authorities" w:semiHidden="1" w:unhideWhenUsed="1"/>
+    <w:lsdException w:name="macro" w:semiHidden="1" w:unhideWhenUsed="1"/>
+    <w:lsdException w:name="toa heading" w:semiHidden="1" w:unhideWhenUsed="1"/>
+    <w:lsdException w:name="List" w:semiHidden="1" w:unhideWhenUsed="1"/>
+    <w:lsdException w:name="List Bullet" w:semiHidden="1" w:unhideWhenUsed="1"/>
+    <w:lsdException w:name="List Number" w:semiHidden="1" w:unhideWhenUsed="1"/>
+    <w:lsdException w:name="List 2" w:semiHidden="1" w:unhideWhenUsed="1"/>
+    <w:lsdException w:name="List 3" w:semiHidden="1" w:unhideWhenUsed="1"/>
+    <w:lsdException w:name="List 4" w:semiHidden="1" w:unhideWhenUsed="1"/>
+    <w:lsdException w:name="List 5" w:semiHidden="1" w:unhideWhenUsed="1"/>
+    <w:lsdException w:name="List Bullet 2" w:semiHidden="1" w:unhideWhenUsed="1"/>
+    <w:lsdException w:name="List Bullet 3" w:semiHidden="1" w:unhideWhenUsed="1"/>
+    <w:lsdException w:name="List Bullet 4" w:semiHidden="1" w:unhideWhenUsed="1"/>
+    <w:lsdException w:name="List Bullet 5" w:semiHidden="1" w:unhideWhenUsed="1"/>
+    <w:lsdException w:name="List Number 2" w:semiHidden="1" w:unhideWhenUsed="1"/>
+    <w:lsdException w:name="List Number 3" w:semiHidden="1" w:unhideWhenUsed="1"/>
+    <w:lsdException w:name="List Number 4" w:semiHidden="1" w:unhideWhenUsed="1"/>
+    <w:lsdException w:name="List Number 5" w:semiHidden="1" w:unhideWhenUsed="1"/>
+    <w:lsdException w:name="Title" w:uiPriority="10" w:qFormat="1"/>
+    <w:lsdException w:name="Closing" w:semiHidden="1" w:unhideWhenUsed="1"/>
+    <w:lsdException w:name="Signature" w:semiHidden="1" w:unhideWhenUsed="1"/>
+    <w:lsdException w:name="Default Paragraph Font" w:semiHidden="1" w:uiPriority="1" w:unhideWhenUsed="1"/>
+    <w:lsdException w:name="Body Text" w:semiHidden="1" w:unhideWhenUsed="1"/>
+    <w:lsdException w:name="Body Text Indent" w:semiHidden="1" w:unhideWhenUsed="1"/>
+    <w:lsdException w:name="List Continue" w:semiHidden="1" w:unhideWhenUsed="1"/>
+    <w:lsdException w:name="List Continue 2" w:semiHidden="1" w:unhideWhenUsed="1"/>
+    <w:lsdException w:name="List Continue 3" w:semiHidden="1" w:unhideWhenUsed="1"/>
+    <w:lsdException w:name="List Continue 4" w:semiHidden="1" w:unhideWhenUsed="1"/>
+    <w:lsdException w:name="List Continue 5" w:semiHidden="1" w:unhideWhenUsed="1"/>
+    <w:lsdException w:name="Message Header" w:semiHidden="1" w:unhideWhenUsed="1"/>
+    <w:lsdException w:name="Subtitle" w:uiPriority="11" w:qFormat="1"/>
+    <w:lsdException w:name="Salutation" w:semiHidden="1" w:unhideWhenUsed="1"/>
+    <w:lsdException w:name="Date" w:semiHidden="1" w:unhideWhenUsed="1"/>
+    <w:lsdException w:name="Body Text First Indent" w:semiHidden="1" w:unhideWhenUsed="1"/>
+    <w:lsdException w:name="Body Text First Indent 2" w:semiHidden="1" w:unhideWhenUsed="1"/>
+    <w:lsdException w:name="Note Heading" w:semiHidden="1" w:unhideWhenUsed="1"/>
+    <w:lsdException w:name="Body Text 2" w:semiHidden="1" w:unhideWhenUsed="1"/>
+    <w:lsdException w:name="Body Text 3" w:semiHidden="1" w:unhideWhenUsed="1"/>
+    <w:lsdException w:name="Body Text Indent 2" w:semiHidden="1" w:unhideWhenUsed="1"/>
+    <w:lsdException w:name="Body Text Indent 3" w:semiHidden="1" w:unhideWhenUsed="1"/>
+    <w:lsdException w:name="Block Text" w:semiHidden="1" w:unhideWhenUsed="1"/>
+    <w:lsdException w:name="Hyperlink" w:semiHidden="1" w:unhideWhenUsed="1"/>
+    <w:lsdException w:name="FollowedHyperlink" w:semiHidden="1" w:unhideWhenUsed="1"/>
+    <w:lsdException w:name="Strong" w:uiPriority="22" w:qFormat="1"/>
+    <w:lsdException w:name="Emphasis" w:uiPriority="20" w:qFormat="1"/>
+    <w:lsdException w:name="Document Map" w:semiHidden="1" w:unhideWhenUsed="1"/>
+    <w:lsdException w:name="Plain Text" w:semiHidden="1" w:unhideWhenUsed="1"/>
+    <w:lsdException w:name="E-mail Signature" w:semiHidden="1" w:unhideWhenUsed="1"/>
+    <w:lsdException w:name="HTML Top of Form" w:semiHidden="1" w:unhideWhenUsed="1"/>
+    <w:lsdException w:name="HTML Bottom of Form" w:semiHidden="1" w:unhideWhenUsed="1"/>
+    <w:lsdException w:name="Normal (Web)" w:semiHidden="1" w:unhideWhenUsed="1"/>
+    <w:lsdException w:name="HTML Acronym" w:semiHidden="1" w:unhideWhenUsed="1"/>
+    <w:lsdException w:name="HTML Address" w:semiHidden="1" w:unhideWhenUsed="1"/>
+    <w:lsdException w:name="HTML Cite" w:semiHidden="1" w:unhideWhenUsed="1"/>
+    <w:lsdException w:name="HTML Code" w:semiHidden="1" w:unhideWhenUsed="1"/>
+    <w:lsdException w:name="HTML Definition" w:semiHidden="1" w:unhideWhenUsed="1"/>
+    <w:lsdException w:name="HTML Keyboard" w:semiHidden="1" w:unhideWhenUsed="1"/>
+    <w:lsdException w:name="HTML Preformatted" w:semiHidden="1" w:unhideWhenUsed="1"/>
+    <w:lsdException w:name="HTML Sample" w:semiHidden="1" w:unhideWhenUsed="1"/>
+    <w:lsdException w:name="HTML Typewriter" w:semiHidden="1" w:unhideWhenUsed="1"/>
+    <w:lsdException w:name="HTML Variable" w:semiHidden="1" w:unhideWhenUsed="1"/>
+    <w:lsdException w:name="Normal Table" w:semiHidden="1" w:unhideWhenUsed="1"/>
+    <w:lsdException w:name="annotation subject" w:semiHidden="1" w:unhideWhenUsed="1"/>
+    <w:lsdException w:name="No List" w:semiHidden="1" w:unhideWhenUsed="1"/>
+    <w:lsdException w:name="Outline List 1" w:semiHidden="1" w:unhideWhenUsed="1"/>
+    <w:lsdException w:name="Outline List 2" w:semiHidden="1" w:unhideWhenUsed="1"/>
+    <w:lsdException w:name="Outline List 3" w:semiHidden="1" w:unhideWhenUsed="1"/>
+    <w:lsdException w:name="Table Simple 1" w:semiHidden="1" w:unhideWhenUsed="1"/>
+    <w:lsdException w:name="Table Simple 2" w:semiHidden="1" w:unhideWhenUsed="1"/>
+    <w:lsdException w:name="Table Simple 3" w:semiHidden="1" w:unhideWhenUsed="1"/>
+    <w:lsdException w:name="Table Classic 1" w:semiHidden="1" w:unhideWhenUsed="1"/>
+    <w:lsdException w:name="Table Classic 2" w:semiHidden="1" w:unhideWhenUsed="1"/>
+    <w:lsdException w:name="Table Classic 3" w:semiHidden="1" w:unhideWhenUsed="1"/>
+    <w:lsdException w:name="Table Classic 4" w:semiHidden="1" w:unhideWhenUsed="1"/>
+    <w:lsdException w:name="Table Colorful 1" w:semiHidden="1" w:unhideWhenUsed="1"/>
+    <w:lsdException w:name="Table Colorful 2" w:semiHidden="1" w:unhideWhenUsed="1"/>
+    <w:lsdException w:name="Table Colorful 3" w:semiHidden="1" w:unhideWhenUsed="1"/>
+    <w:lsdException w:name="Table Columns 1" w:semiHidden="1" w:unhideWhenUsed="1"/>
+    <w:lsdException w:name="Table Columns 2" w:semiHidden="1" w:unhideWhenUsed="1"/>
+    <w:lsdException w:name="Table Columns 3" w:semiHidden="1" w:unhideWhenUsed="1"/>
+    <w:lsdException w:name="Table Columns 4" w:semiHidden="1" w:unhideWhenUsed="1"/>
+    <w:lsdException w:name="Table Columns 5" w:semiHidden="1" w:unhideWhenUsed="1"/>
+    <w:lsdException w:name="Table Grid 1" w:semiHidden="1" w:unhideWhenUsed="1"/>
+    <w:lsdException w:name="Table Grid 2" w:semiHidden="1" w:unhideWhenUsed="1"/>
+    <w:lsdException w:name="Table Grid 3" w:semiHidden="1" w:unhideWhenUsed="1"/>
+    <w:lsdException w:name="Table Grid 4" w:semiHidden="1" w:unhideWhenUsed="1"/>
+    <w:lsdException w:name="Table Grid 5" w:semiHidden="1" w:unhideWhenUsed="1"/>
+    <w:lsdException w:name="Table Grid 6" w:semiHidden="1" w:unhideWhenUsed="1"/>
+    <w:lsdException w:name="Table Grid 7" w:semiHidden="1" w:unhideWhenUsed="1"/>
+    <w:lsdException w:name="Table Grid 8" w:semiHidden="1" w:unhideWhenUsed="1"/>
+    <w:lsdException w:name="Table List 1" w:semiHidden="1" w:unhideWhenUsed="1"/>
+    <w:lsdException w:name="Table List 2" w:semiHidden="1" w:unhideWhenUsed="1"/>
+    <w:lsdException w:name="Table List 3" w:semiHidden="1" w:unhideWhenUsed="1"/>
+    <w:lsdException w:name="Table List 4" w:semiHidden="1" w:unhideWhenUsed="1"/>
+    <w:lsdException w:name="Table List 5" w:semiHidden="1" w:unhideWhenUsed="1"/>
+    <w:lsdException w:name="Table List 6" w:semiHidden="1" w:unhideWhenUsed="1"/>
+    <w:lsdException w:name="Table List 7" w:semiHidden="1" w:unhideWhenUsed="1"/>
+    <w:lsdException w:name="Table List 8" w:semiHidden="1" w:unhideWhenUsed="1"/>
+    <w:lsdException w:name="Table 3D effects 1" w:semiHidden="1" w:unhideWhenUsed="1"/>
+    <w:lsdException w:name="Table 3D effects 2" w:semiHidden="1" w:unhideWhenUsed="1"/>
+    <w:lsdException w:name="Table 3D effects 3" w:semiHidden="1" w:unhideWhenUsed="1"/>
+    <w:lsdException w:name="Table Contemporary" w:semiHidden="1" w:unhideWhenUsed="1"/>
+    <w:lsdException w:name="Table Elegant" w:semiHidden="1" w:unhideWhenUsed="1"/>
+    <w:lsdException w:name="Table Professional" w:semiHidden="1" w:unhideWhenUsed="1"/>
+    <w:lsdException w:name="Table Subtle 1" w:semiHidden="1" w:unhideWhenUsed="1"/>
+    <w:lsdException w:name="Table Subtle 2" w:semiHidden="1" w:unhideWhenUsed="1"/>
+    <w:lsdException w:name="Table Web 1" w:semiHidden="1" w:unhideWhenUsed="1"/>
+    <w:lsdException w:name="Table Web 2" w:semiHidden="1" w:unhideWhenUsed="1"/>
+    <w:lsdException w:name="Table Web 3" w:semiHidden="1" w:unhideWhenUsed="1"/>
+    <w:lsdException w:name="Balloon Text" w:semiHidden="1" w:unhideWhenUsed="1"/>
+    <w:lsdException w:name="Table Grid" w:uiPriority="39"/>
+    <w:lsdException w:name="Table Theme" w:semiHidden="1" w:unhideWhenUsed="1"/>
+    <w:lsdException w:name="Placeholder Text" w:semiHidden="1"/>
+    <w:lsdException w:name="No Spacing" w:uiPriority="1" w:qFormat="1"/>
+    <w:lsdException w:name="Light Shading" w:uiPriority="60"/>
+    <w:lsdException w:name="Light List" w:uiPriority="61"/>
+    <w:lsdException w:name="Light Grid" w:uiPriority="62"/>
+    <w:lsdException w:name="Medium Shading 1" w:uiPriority="63"/>
+    <w:lsdException w:name="Medium Shading 2" w:uiPriority="64"/>
+    <w:lsdException w:name="Medium List 1" w:uiPriority="65"/>
+    <w:lsdException w:name="Medium List 2" w:uiPriority="66"/>
+    <w:lsdException w:name="Medium Grid 1" w:uiPriority="67"/>
+    <w:lsdException w:name="Medium Grid 2" w:uiPriority="68"/>
+    <w:lsdException w:name="Medium Grid 3" w:uiPriority="69"/>
+    <w:lsdException w:name="Dark List" w:uiPriority="70"/>
+    <w:lsdException w:name="Colorful Shading" w:uiPriority="71"/>
+    <w:lsdException w:name="Colorful List" w:uiPriority="72"/>
+    <w:lsdException w:name="Colorful Grid" w:uiPriority="73"/>
+    <w:lsdException w:name="Light Shading Accent 1" w:uiPriority="60"/>
+    <w:lsdException w:name="Light List Accent 1" w:uiPriority="61"/>
+    <w:lsdException w:name="Light Grid Accent 1" w:uiPriority="62"/>
+    <w:lsdException w:name="Medium Shading 1 Accent 1" w:uiPriority="63"/>
+    <w:lsdException w:name="Medium Shading 2 Accent 1" w:uiPriority="64"/>
+    <w:lsdException w:name="Medium List 1 Accent 1" w:uiPriority="65"/>
+    <w:lsdException w:name="Revision" w:semiHidden="1"/>
+    <w:lsdException w:name="List Paragraph" w:uiPriority="34" w:qFormat="1"/>
+    <w:lsdException w:name="Quote" w:uiPriority="29" w:qFormat="1"/>
+    <w:lsdException w:name="Intense Quote" w:uiPriority="30" w:qFormat="1"/>
+    <w:lsdException w:name="Medium List 2 Accent 1" w:uiPriority="66"/>
+    <w:lsdException w:name="Medium Grid 1 Accent 1" w:uiPriority="67"/>
+    <w:lsdException w:name="Medium Grid 2 Accent 1" w:uiPriority="68"/>
+    <w:lsdException w:name="Medium Grid 3 Accent 1" w:uiPriority="69"/>
+    <w:lsdException w:name="Dark List Accent 1" w:uiPriority="70"/>
+    <w:lsdException w:name="Colorful Shading Accent 1" w:uiPriority="71"/>
+    <w:lsdException w:name="Colorful List Accent 1" w:uiPriority="72"/>
+    <w:lsdException w:name="Colorful Grid Accent 1" w:uiPriority="73"/>
+    <w:lsdException w:name="Light Shading Accent 2" w:uiPriority="60"/>
+    <w:lsdException w:name="Light List Accent 2" w:uiPriority="61"/>
+    <w:lsdException w:name="Light Grid Accent 2" w:uiPriority="62"/>
+    <w:lsdException w:name="Medium Shading 1 Accent 2" w:uiPriority="63"/>
+    <w:lsdException w:name="Medium Shading 2 Accent 2" w:uiPriority="64"/>
+    <w:lsdException w:name="Medium List 1 Accent 2" w:uiPriority="65"/>
+    <w:lsdException w:name="Medium List 2 Accent 2" w:uiPriority="66"/>
+    <w:lsdException w:name="Medium Grid 1 Accent 2" w:uiPriority="67"/>
+    <w:lsdException w:name="Medium Grid 2 Accent 2" w:uiPriority="68"/>
+    <w:lsdException w:name="Medium Grid 3 Accent 2" w:uiPriority="69"/>
+    <w:lsdException w:name="Dark List Accent 2" w:uiPriority="70"/>
+    <w:lsdException w:name="Colorful Shading Accent 2" w:uiPriority="71"/>
+    <w:lsdException w:name="Colorful List Accent 2" w:uiPriority="72"/>
+    <w:lsdException w:name="Colorful Grid Accent 2" w:uiPriority="73"/>
+    <w:lsdException w:name="Light Shading Accent 3" w:uiPriority="60"/>
+    <w:lsdException w:name="Light List Accent 3" w:uiPriority="61"/>
+    <w:lsdException w:name="Light Grid Accent 3" w:uiPriority="62"/>
+    <w:lsdException w:name="Medium Shading 1 Accent 3" w:uiPriority="63"/>
+    <w:lsdException w:name="Medium Shading 2 Accent 3" w:uiPriority="64"/>
+    <w:lsdException w:name="Medium List 1 Accent 3" w:uiPriority="65"/>
+    <w:lsdException w:name="Medium List 2 Accent 3" w:uiPriority="66"/>
+    <w:lsdException w:name="Medium Grid 1 Accent 3" w:uiPriority="67"/>
+    <w:lsdException w:name="Medium Grid 2 Accent 3" w:uiPriority="68"/>
+    <w:lsdException w:name="Medium Grid 3 Accent 3" w:uiPriority="69"/>
+    <w:lsdException w:name="Dark List Accent 3" w:uiPriority="70"/>
+    <w:lsdException w:name="Colorful Shading Accent 3" w:uiPriority="71"/>
+    <w:lsdException w:name="Colorful List Accent 3" w:uiPriority="72"/>
+    <w:lsdException w:name="Colorful Grid Accent 3" w:uiPriority="73"/>
+    <w:lsdException w:name="Light Shading Accent 4" w:uiPriority="60"/>
+    <w:lsdException w:name="Light List Accent 4" w:uiPriority="61"/>
+    <w:lsdException w:name="Light Grid Accent 4" w:uiPriority="62"/>
+    <w:lsdException w:name="Medium Shading 1 Accent 4" w:uiPriority="63"/>
+    <w:lsdException w:name="Medium Shading 2 Accent 4" w:uiPriority="64"/>
+    <w:lsdException w:name="Medium List 1 Accent 4" w:uiPriority="65"/>
+    <w:lsdException w:name="Medium List 2 Accent 4" w:uiPriority="66"/>
+    <w:lsdException w:name="Medium Grid 1 Accent 4" w:uiPriority="67"/>
+    <w:lsdException w:name="Medium Grid 2 Accent 4" w:uiPriority="68"/>
+    <w:lsdException w:name="Medium Grid 3 Accent 4" w:uiPriority="69"/>
+    <w:lsdException w:name="Dark List Accent 4" w:uiPriority="70"/>
+    <w:lsdException w:name="Colorful Shading Accent 4" w:uiPriority="71"/>
+    <w:lsdException w:name="Colorful List Accent 4" w:uiPriority="72"/>
+    <w:lsdException w:name="Colorful Grid Accent 4" w:uiPriority="73"/>
+    <w:lsdException w:name="Light Shading Accent 5" w:uiPriority="60"/>
+    <w:lsdException w:name="Light List Accent 5" w:uiPriority="61"/>
+    <w:lsdException w:name="Light Grid Accent 5" w:uiPriority="62"/>
+    <w:lsdException w:name="Medium Shading 1 Accent 5" w:uiPriority="63"/>
+    <w:lsdException w:name="Medium Shading 2 Accent 5" w:uiPriority="64"/>
+    <w:lsdException w:name="Medium List 1 Accent 5" w:uiPriority="65"/>
+    <w:lsdException w:name="Medium List 2 Accent 5" w:uiPriority="66"/>
+    <w:lsdException w:name="Medium Grid 1 Accent 5" w:uiPriority="67"/>
+    <w:lsdException w:name="Medium Grid 2 Accent 5" w:uiPriority="68"/>
+    <w:lsdException w:name="Medium Grid 3 Accent 5" w:uiPriority="69"/>
+    <w:lsdException w:name="Dark List Accent 5" w:uiPriority="70"/>
+    <w:lsdException w:name="Colorful Shading Accent 5" w:uiPriority="71"/>
+    <w:lsdException w:name="Colorful List Accent 5" w:uiPriority="72"/>
+    <w:lsdException w:name="Colorful Grid Accent 5" w:uiPriority="73"/>
+    <w:lsdException w:name="Light Shading Accent 6" w:uiPriority="60"/>
+    <w:lsdException w:name="Light List Accent 6" w:uiPriority="61"/>
+    <w:lsdException w:name="Light Grid Accent 6" w:uiPriority="62"/>
+    <w:lsdException w:name="Medium Shading 1 Accent 6" w:uiPriority="63"/>
+    <w:lsdException w:name="Medium Shading 2 Accent 6" w:uiPriority="64"/>
+    <w:lsdException w:name="Medium List 1 Accent 6" w:uiPriority="65"/>
+    <w:lsdException w:name="Medium List 2 Accent 6" w:uiPriority="66"/>
+    <w:lsdException w:name="Medium Grid 1 Accent 6" w:uiPriority="67"/>
+    <w:lsdException w:name="Medium Grid 2 Accent 6" w:uiPriority="68"/>
+    <w:lsdException w:name="Medium Grid 3 Accent 6" w:uiPriority="69"/>
+    <w:lsdException w:name="Dark List Accent 6" w:uiPriority="70"/>
+    <w:lsdException w:name="Colorful Shading Accent 6" w:uiPriority="71"/>
+    <w:lsdException w:name="Colorful List Accent 6" w:uiPriority="72"/>
+    <w:lsdException w:name="Colorful Grid Accent 6" w:uiPriority="73"/>
+    <w:lsdException w:name="Subtle Emphasis" w:uiPriority="19" w:qFormat="1"/>
+    <w:lsdException w:name="Intense Emphasis" w:uiPriority="21" w:qFormat="1"/>
+    <w:lsdException w:name="Subtle Reference" w:uiPriority="31" w:qFormat="1"/>
+    <w:lsdException w:name="Intense Reference" w:uiPriority="32" w:qFormat="1"/>
+    <w:lsdException w:name="Book Title" w:uiPriority="33" w:qFormat="1"/>
+    <w:lsdException w:name="Bibliography" w:semiHidden="1" w:uiPriority="37" w:unhideWhenUsed="1"/>
+    <w:lsdException w:name="TOC Heading" w:semiHidden="1" w:uiPriority="39" w:unhideWhenUsed="1" w:qFormat="1"/>
+    <w:lsdException w:name="Plain Table 1" w:uiPriority="41"/>
+    <w:lsdException w:name="Plain Table 2" w:uiPriority="42"/>
+    <w:lsdException w:name="Plain Table 3" w:uiPriority="43"/>
+    <w:lsdException w:name="Plain Table 4" w:uiPriority="44"/>
+    <w:lsdException w:name="Plain Table 5" w:uiPriority="45"/>
+    <w:lsdException w:name="Grid Table Light" w:uiPriority="40"/>
+    <w:lsdException w:name="Grid Table 1 Light" w:uiPriority="46"/>
+    <w:lsdException w:name="Grid Table 2" w:uiPriority="47"/>
+    <w:lsdException w:name="Grid Table 3" w:uiPriority="48"/>
+    <w:lsdException w:name="Grid Table 4" w:uiPriority="49"/>
+    <w:lsdException w:name="Grid Table 5 Dark" w:uiPriority="50"/>
+    <w:lsdException w:name="Grid Table 6 Colorful" w:uiPriority="51"/>
+    <w:lsdException w:name="Grid Table 7 Colorful" w:uiPriority="52"/>
+    <w:lsdException w:name="Grid Table 1 Light Accent 1" w:uiPriority="46"/>
+    <w:lsdException w:name="Grid Table 2 Accent 1" w:uiPriority="47"/>
+    <w:lsdException w:name="Grid Table 3 Accent 1" w:uiPriority="48"/>
+    <w:lsdException w:name="Grid Table 4 Accent 1" w:uiPriority="49"/>
+    <w:lsdException w:name="Grid Table 5 Dark Accent 1" w:uiPriority="50"/>
+    <w:lsdException w:name="Grid Table 6 Colorful Accent 1" w:uiPriority="51"/>
+    <w:lsdException w:name="Grid Table 7 Colorful Accent 1" w:uiPriority="52"/>
+    <w:lsdException w:name="Grid Table 1 Light Accent 2" w:uiPriority="46"/>
+    <w:lsdException w:name="Grid Table 2 Accent 2" w:uiPriority="47"/>
+    <w:lsdException w:name="Grid Table 3 Accent 2" w:uiPriority="48"/>
+    <w:lsdException w:name="Grid Table 4 Accent 2" w:uiPriority="49"/>
+    <w:lsdException w:name="Grid Table 5 Dark Accent 2" w:uiPriority="50"/>
+    <w:lsdException w:name="Grid Table 6 Colorful Accent 2" w:uiPriority="51"/>
+    <w:lsdException w:name="Grid Table 7 Colorful Accent 2" w:uiPriority="52"/>
+    <w:lsdException w:name="Grid Table 1 Light Accent 3" w:uiPriority="46"/>
+    <w:lsdException w:name="Grid Table 2 Accent 3" w:uiPriority="47"/>
+    <w:lsdException w:name="Grid Table 3 Accent 3" w:uiPriority="48"/>
+    <w:lsdException w:name="Grid Table 4 Accent 3" w:uiPriority="49"/>
+    <w:lsdException w:name="Grid Table 5 Dark Accent 3" w:uiPriority="50"/>
+    <w:lsdException w:name="Grid Table 6 Colorful Accent 3" w:uiPriority="51"/>
+    <w:lsdException w:name="Grid Table 7 Colorful Accent 3" w:uiPriority="52"/>
+    <w:lsdException w:name="Grid Table 1 Light Accent 4" w:uiPriority="46"/>
+    <w:lsdException w:name="Grid Table 2 Accent 4" w:uiPriority="47"/>
+    <w:lsdException w:name="Grid Table 3 Accent 4" w:uiPriority="48"/>
+    <w:lsdException w:name="Grid Table 4 Accent 4" w:uiPriority="49"/>
+    <w:lsdException w:name="Grid Table 5 Dark Accent 4" w:uiPriority="50"/>
+    <w:lsdException w:name="Grid Table 6 Colorful Accent 4" w:uiPriority="51"/>
+    <w:lsdException w:name="Grid Table 7 Colorful Accent 4" w:uiPriority="52"/>
+    <w:lsdException w:name="Grid Table 1 Light Accent 5" w:uiPriority="46"/>
+    <w:lsdException w:name="Grid Table 2 Accent 5" w:uiPriority="47"/>
+    <w:lsdException w:name="Grid Table 3 Accent 5" w:uiPriority="48"/>
+    <w:lsdException w:name="Grid Table 4 Accent 5" w:uiPriority="49"/>
+    <w:lsdException w:name="Grid Table 5 Dark Accent 5" w:uiPriority="50"/>
+    <w:lsdException w:name="Grid Table 6 Colorful Accent 5" w:uiPriority="51"/>
+    <w:lsdException w:name="Grid Table 7 Colorful Accent 5" w:uiPriority="52"/>
+    <w:lsdException w:name="Grid Table 1 Light Accent 6" w:uiPriority="46"/>
+    <w:lsdException w:name="Grid Table 2 Accent 6" w:uiPriority="47"/>
+    <w:lsdException w:name="Grid Table 3 Accent 6" w:uiPriority="48"/>
+    <w:lsdException w:name="Grid Table 4 Accent 6" w:uiPriority="49"/>
+    <w:lsdException w:name="Grid Table 5 Dark Accent 6" w:uiPriority="50"/>
+    <w:lsdException w:name="Grid Table 6 Colorful Accent 6" w:uiPriority="51"/>
+    <w:lsdException w:name="Grid Table 7 Colorful Accent 6" w:uiPriority="52"/>
+    <w:lsdException w:name="List Table 1 Light" w:uiPriority="46"/>
+    <w:lsdException w:name="List Table 2" w:uiPriority="47"/>
+    <w:lsdException w:name="List Table 3" w:uiPriority="48"/>
+    <w:lsdException w:name="List Table 4" w:uiPriority="49"/>
+    <w:lsdException w:name="List Table 5 Dark" w:uiPriority="50"/>
+    <w:lsdException w:name="List Table 6 Colorful" w:uiPriority="51"/>
+    <w:lsdException w:name="List Table 7 Colorful" w:uiPriority="52"/>
+    <w:lsdException w:name="List Table 1 Light Accent 1" w:uiPriority="46"/>
+    <w:lsdException w:name="List Table 2 Accent 1" w:uiPriority="47"/>
+    <w:lsdException w:name="List Table 3 Accent 1" w:uiPriority="48"/>
+    <w:lsdException w:name="List Table 4 Accent 1" w:uiPriority="49"/>
+    <w:lsdException w:name="List Table 5 Dark Accent 1" w:uiPriority="50"/>
+    <w:lsdException w:name="List Table 6 Colorful Accent 1" w:uiPriority="51"/>
+    <w:lsdException w:name="List Table 7 Colorful Accent 1" w:uiPriority="52"/>
+    <w:lsdException w:name="List Table 1 Light Accent 2" w:uiPriority="46"/>
+    <w:lsdException w:name="List Table 2 Accent 2" w:uiPriority="47"/>
+    <w:lsdException w:name="List Table 3 Accent 2" w:uiPriority="48"/>
+    <w:lsdException w:name="List Table 4 Accent 2" w:uiPriority="49"/>
+    <w:lsdException w:name="List Table 5 Dark Accent 2" w:uiPriority="50"/>
+    <w:lsdException w:name="List Table 6 Colorful Accent 2" w:uiPriority="51"/>
+    <w:lsdException w:name="List Table 7 Colorful Accent 2" w:uiPriority="52"/>
+    <w:lsdException w:name="List Table 1 Light Accent 3" w:uiPriority="46"/>
+    <w:lsdException w:name="List Table 2 Accent 3" w:uiPriority="47"/>
+    <w:lsdException w:name="List Table 3 Accent 3" w:uiPriority="48"/>
+    <w:lsdException w:name="List Table 4 Accent 3" w:uiPriority="49"/>
+    <w:lsdException w:name="List Table 5 Dark Accent 3" w:uiPriority="50"/>
+    <w:lsdException w:name="List Table 6 Colorful Accent 3" w:uiPriority="51"/>
+    <w:lsdException w:name="List Table 7 Colorful Accent 3" w:uiPriority="52"/>
+    <w:lsdException w:name="List Table 1 Light Accent 4" w:uiPriority="46"/>
+    <w:lsdException w:name="List Table 2 Accent 4" w:uiPriority="47"/>
+    <w:lsdException w:name="List Table 3 Accent 4" w:uiPriority="48"/>
+    <w:lsdException w:name="List Table 4 Accent 4" w:uiPriority="49"/>
+    <w:lsdException w:name="List Table 5 Dark Accent 4" w:uiPriority="50"/>
+    <w:lsdException w:name="List Table 6 Colorful Accent 4" w:uiPriority="51"/>
+    <w:lsdException w:name="List Table 7 Colorful Accent 4" w:uiPriority="52"/>
+    <w:lsdException w:name="List Table 1 Light Accent 5" w:uiPriority="46"/>
+    <w:lsdException w:name="List Table 2 Accent 5" w:uiPriority="47"/>
+    <w:lsdException w:name="List Table 3 Accent 5" w:uiPriority="48"/>
+    <w:lsdException w:name="List Table 4 Accent 5" w:uiPriority="49"/>
+    <w:lsdException w:name="List Table 5 Dark Accent 5" w:uiPriority="50"/>
+    <w:lsdException w:name="List Table 6 Colorful Accent 5" w:uiPriority="51"/>
+    <w:lsdException w:name="List Table 7 Colorful Accent 5" w:uiPriority="52"/>
+    <w:lsdException w:name="List Table 1 Light Accent 6" w:uiPriority="46"/>
+    <w:lsdException w:name="List Table 2 Accent 6" w:uiPriority="47"/>
+    <w:lsdException w:name="List Table 3 Accent 6" w:uiPriority="48"/>
+    <w:lsdException w:name="List Table 4 Accent 6" w:uiPriority="49"/>
+    <w:lsdException w:name="List Table 5 Dark Accent 6" w:uiPriority="50"/>
+    <w:lsdException w:name="List Table 6 Colorful Accent 6" w:uiPriority="51"/>
+    <w:lsdException w:name="List Table 7 Colorful Accent 6" w:uiPriority="52"/>
+    <w:lsdException w:name="Mention" w:semiHidden="1" w:unhideWhenUsed="1"/>
   </w:latentStyles>
   <w:style w:type="paragraph" w:default="1" w:styleId="Normal">
     <w:name w:val="Normal"/>
@@ -2125,7 +2224,7 @@
   <a:extraClrSchemeLst/>
   <a:extLst>
     <a:ext uri="{05A4C25C-085E-4340-85A3-A5531E510DB2}">
-      <thm15:themeFamily xmlns:thm15="http://schemas.microsoft.com/office/thememl/2012/main" xmlns="" name="Office Theme" id="{62F939B6-93AF-4DB8-9C6B-D6C7DFDC589F}" vid="{4A3C46E8-61CC-4603-A589-7422A47A8E4A}"/>
+      <thm15:themeFamily xmlns:thm15="http://schemas.microsoft.com/office/thememl/2012/main" name="Office Theme" id="{62F939B6-93AF-4DB8-9C6B-D6C7DFDC589F}" vid="{4A3C46E8-61CC-4603-A589-7422A47A8E4A}"/>
     </a:ext>
   </a:extLst>
 </a:theme>
@@ -2151,26 +2250,6 @@
     <b:Month>Abril</b:Month>
     <b:Day>29</b:Day>
     <b:RefOrder>3</b:RefOrder>
-  </b:Source>
-  <b:Source>
-    <b:Tag>Jer14</b:Tag>
-    <b:SourceType>Book</b:SourceType>
-    <b:Guid>{DFAFF93C-3BA6-4EBE-AF57-DEEBBCC91B53}</b:Guid>
-    <b:Title>Terapia &amp; Animais</b:Title>
-    <b:City>São Paulo</b:City>
-    <b:Year>2014</b:Year>
-    <b:Author>
-      <b:Author>
-        <b:NameList>
-          <b:Person>
-            <b:Last>Dotti</b:Last>
-            <b:First>Jerson</b:First>
-          </b:Person>
-        </b:NameList>
-      </b:Author>
-    </b:Author>
-    <b:Publisher>Livrus</b:Publisher>
-    <b:RefOrder>2</b:RefOrder>
   </b:Source>
   <b:Source>
     <b:Tag>Taí16</b:Tag>
@@ -2216,11 +2295,69 @@
     <b:Pages>835-840</b:Pages>
     <b:RefOrder>1</b:RefOrder>
   </b:Source>
+  <b:Source>
+    <b:Tag>Kar16</b:Tag>
+    <b:SourceType>ElectronicSource</b:SourceType>
+    <b:Guid>{9F64F873-3219-4056-92E2-6E2750789D2C}</b:Guid>
+    <b:Author>
+      <b:Author>
+        <b:Corporate>Karla Sibro</b:Corporate>
+      </b:Author>
+    </b:Author>
+    <b:Title>No Brasil Existem 74 Mi de Animais Domésticos, Aponta IBGE</b:Title>
+    <b:City>Catanduva</b:City>
+    <b:StateProvince>São Paulo</b:StateProvince>
+    <b:CountryRegion>Brasil</b:CountryRegion>
+    <b:Year>2016</b:Year>
+    <b:Month>Abril</b:Month>
+    <b:Day>25</b:Day>
+    <b:RefOrder>5</b:RefOrder>
+  </b:Source>
+  <b:Source>
+    <b:Tag>Jer14</b:Tag>
+    <b:SourceType>Book</b:SourceType>
+    <b:Guid>{1BE2C395-7551-4B65-8955-0040BE12CA4D}</b:Guid>
+    <b:Title>Terapia &amp; Animais</b:Title>
+    <b:City>São Paulo</b:City>
+    <b:Year>2014</b:Year>
+    <b:Author>
+      <b:Author>
+        <b:NameList>
+          <b:Person>
+            <b:Last>Dotti</b:Last>
+            <b:First>Jerson</b:First>
+          </b:Person>
+        </b:NameList>
+      </b:Author>
+    </b:Author>
+    <b:Publisher>Livrus</b:Publisher>
+    <b:RefOrder>2</b:RefOrder>
+  </b:Source>
+  <b:Source>
+    <b:Tag>Val11</b:Tag>
+    <b:SourceType>Book</b:SourceType>
+    <b:Guid>{4408D605-8F8D-44A6-89A7-7C5130855BBE}</b:Guid>
+    <b:Title>Você é o animal</b:Title>
+    <b:City>São Paulo</b:City>
+    <b:Year>2011</b:Year>
+    <b:Author>
+      <b:Author>
+        <b:NameList>
+          <b:Person>
+            <b:Last>Nenevê</b:Last>
+            <b:First>Valdomiro</b:First>
+          </b:Person>
+        </b:NameList>
+      </b:Author>
+    </b:Author>
+    <b:Publisher>Baraúna</b:Publisher>
+    <b:RefOrder>6</b:RefOrder>
+  </b:Source>
 </b:Sources>
 </file>
 
 <file path=customXml/itemProps1.xml><?xml version="1.0" encoding="utf-8"?>
-<ds:datastoreItem xmlns:ds="http://schemas.openxmlformats.org/officeDocument/2006/customXml" ds:itemID="{2A4A45E3-BDB5-45B0-8FC5-03D5EBA95E05}">
+<ds:datastoreItem xmlns:ds="http://schemas.openxmlformats.org/officeDocument/2006/customXml" ds:itemID="{8B68A540-1417-425B-9C41-C250CE7C9E41}">
   <ds:schemaRefs>
     <ds:schemaRef ds:uri="http://schemas.openxmlformats.org/officeDocument/2006/bibliography"/>
   </ds:schemaRefs>

</xml_diff>